<commit_message>
rewrite commetn for code
</commit_message>
<xml_diff>
--- a/Отчет/Kashaev_raport.docx
+++ b/Отчет/Kashaev_raport.docx
@@ -72,7 +72,7 @@
           <w:r>
             <w:fldChar w:fldCharType="separate"/>
           </w:r>
-          <w:hyperlink w:anchor="_Toc495350137" w:history="1">
+          <w:hyperlink w:anchor="_Toc495551902" w:history="1">
             <w:r>
               <w:rPr>
                 <w:rStyle w:val="aa"/>
@@ -99,7 +99,7 @@
                 <w:noProof/>
                 <w:webHidden/>
               </w:rPr>
-              <w:instrText xml:space="preserve"> PAGEREF _Toc495350137 \h </w:instrText>
+              <w:instrText xml:space="preserve"> PAGEREF _Toc495551902 \h </w:instrText>
             </w:r>
             <w:r>
               <w:rPr>
@@ -141,7 +141,7 @@
               <w:noProof/>
             </w:rPr>
           </w:pPr>
-          <w:hyperlink w:anchor="_Toc495350138" w:history="1">
+          <w:hyperlink w:anchor="_Toc495551903" w:history="1">
             <w:r>
               <w:rPr>
                 <w:rStyle w:val="aa"/>
@@ -168,7 +168,7 @@
                 <w:noProof/>
                 <w:webHidden/>
               </w:rPr>
-              <w:instrText xml:space="preserve"> PAGEREF _Toc495350138 \h </w:instrText>
+              <w:instrText xml:space="preserve"> PAGEREF _Toc495551903 \h </w:instrText>
             </w:r>
             <w:r>
               <w:rPr>
@@ -214,7 +214,7 @@
               <w:lang w:eastAsia="ru-RU"/>
             </w:rPr>
           </w:pPr>
-          <w:hyperlink w:anchor="_Toc495350139" w:history="1">
+          <w:hyperlink w:anchor="_Toc495551904" w:history="1">
             <w:r>
               <w:rPr>
                 <w:rStyle w:val="aa"/>
@@ -241,7 +241,7 @@
                 <w:noProof/>
                 <w:webHidden/>
               </w:rPr>
-              <w:instrText xml:space="preserve"> PAGEREF _Toc495350139 \h </w:instrText>
+              <w:instrText xml:space="preserve"> PAGEREF _Toc495551904 \h </w:instrText>
             </w:r>
             <w:r>
               <w:rPr>
@@ -287,7 +287,7 @@
               <w:lang w:eastAsia="ru-RU"/>
             </w:rPr>
           </w:pPr>
-          <w:hyperlink w:anchor="_Toc495350140" w:history="1">
+          <w:hyperlink w:anchor="_Toc495551905" w:history="1">
             <w:r>
               <w:rPr>
                 <w:rStyle w:val="aa"/>
@@ -314,7 +314,7 @@
                 <w:noProof/>
                 <w:webHidden/>
               </w:rPr>
-              <w:instrText xml:space="preserve"> PAGEREF _Toc495350140 \h </w:instrText>
+              <w:instrText xml:space="preserve"> PAGEREF _Toc495551905 \h </w:instrText>
             </w:r>
             <w:r>
               <w:rPr>
@@ -360,7 +360,7 @@
               <w:lang w:eastAsia="ru-RU"/>
             </w:rPr>
           </w:pPr>
-          <w:hyperlink w:anchor="_Toc495350141" w:history="1">
+          <w:hyperlink w:anchor="_Toc495551906" w:history="1">
             <w:r>
               <w:rPr>
                 <w:rStyle w:val="aa"/>
@@ -387,7 +387,7 @@
                 <w:noProof/>
                 <w:webHidden/>
               </w:rPr>
-              <w:instrText xml:space="preserve"> PAGEREF _Toc495350141 \h </w:instrText>
+              <w:instrText xml:space="preserve"> PAGEREF _Toc495551906 \h </w:instrText>
             </w:r>
             <w:r>
               <w:rPr>
@@ -433,7 +433,7 @@
               <w:lang w:eastAsia="ru-RU"/>
             </w:rPr>
           </w:pPr>
-          <w:hyperlink w:anchor="_Toc495350142" w:history="1">
+          <w:hyperlink w:anchor="_Toc495551907" w:history="1">
             <w:r>
               <w:rPr>
                 <w:rStyle w:val="aa"/>
@@ -468,7 +468,7 @@
                 <w:noProof/>
                 <w:webHidden/>
               </w:rPr>
-              <w:instrText xml:space="preserve"> PAGEREF _Toc495350142 \h </w:instrText>
+              <w:instrText xml:space="preserve"> PAGEREF _Toc495551907 \h </w:instrText>
             </w:r>
             <w:r>
               <w:rPr>
@@ -514,7 +514,96 @@
               <w:lang w:eastAsia="ru-RU"/>
             </w:rPr>
           </w:pPr>
-          <w:hyperlink w:anchor="_Toc495350143" w:history="1">
+          <w:hyperlink w:anchor="_Toc495551908" w:history="1">
+            <w:r>
+              <w:rPr>
+                <w:rStyle w:val="aa"/>
+                <w:noProof/>
+                <w:lang w:val="en-US"/>
+              </w:rPr>
+              <w:t xml:space="preserve">1.5 </w:t>
+            </w:r>
+            <w:r>
+              <w:rPr>
+                <w:rStyle w:val="aa"/>
+                <w:noProof/>
+              </w:rPr>
+              <w:t>Детектор</w:t>
+            </w:r>
+            <w:r>
+              <w:rPr>
+                <w:rStyle w:val="aa"/>
+                <w:noProof/>
+                <w:lang w:val="en-US"/>
+              </w:rPr>
+              <w:t xml:space="preserve"> SURF</w:t>
+            </w:r>
+            <w:r>
+              <w:rPr>
+                <w:noProof/>
+                <w:webHidden/>
+              </w:rPr>
+              <w:tab/>
+            </w:r>
+            <w:r>
+              <w:rPr>
+                <w:noProof/>
+                <w:webHidden/>
+              </w:rPr>
+              <w:fldChar w:fldCharType="begin"/>
+            </w:r>
+            <w:r>
+              <w:rPr>
+                <w:noProof/>
+                <w:webHidden/>
+              </w:rPr>
+              <w:instrText xml:space="preserve"> PAGEREF _Toc495551908 \h </w:instrText>
+            </w:r>
+            <w:r>
+              <w:rPr>
+                <w:noProof/>
+                <w:webHidden/>
+              </w:rPr>
+            </w:r>
+            <w:r>
+              <w:rPr>
+                <w:noProof/>
+                <w:webHidden/>
+              </w:rPr>
+              <w:fldChar w:fldCharType="separate"/>
+            </w:r>
+            <w:r>
+              <w:rPr>
+                <w:noProof/>
+                <w:webHidden/>
+              </w:rPr>
+              <w:t>15</w:t>
+            </w:r>
+            <w:r>
+              <w:rPr>
+                <w:noProof/>
+                <w:webHidden/>
+              </w:rPr>
+              <w:fldChar w:fldCharType="end"/>
+            </w:r>
+          </w:hyperlink>
+        </w:p>
+        <w:p>
+          <w:pPr>
+            <w:pStyle w:val="11"/>
+            <w:tabs>
+              <w:tab w:val="right" w:pos="9628"/>
+            </w:tabs>
+            <w:rPr>
+              <w:rFonts w:asciiTheme="minorHAnsi" w:eastAsiaTheme="minorEastAsia" w:hAnsiTheme="minorHAnsi"/>
+              <w:noProof/>
+              <w:color w:val="auto"/>
+              <w:sz w:val="22"/>
+              <w:szCs w:val="22"/>
+              <w:lang w:eastAsia="ru-RU"/>
+            </w:rPr>
+          </w:pPr>
+          <w:hyperlink w:anchor="_Toc495551909" w:history="1">
             <w:r>
               <w:rPr>
                 <w:rStyle w:val="aa"/>
@@ -541,7 +630,7 @@
                 <w:noProof/>
                 <w:webHidden/>
               </w:rPr>
-              <w:instrText xml:space="preserve"> PAGEREF _Toc495350143 \h </w:instrText>
+              <w:instrText xml:space="preserve"> PAGEREF _Toc495551909 \h </w:instrText>
             </w:r>
             <w:r>
               <w:rPr>
@@ -561,7 +650,7 @@
                 <w:noProof/>
                 <w:webHidden/>
               </w:rPr>
-              <w:t>13</w:t>
+              <w:t>17</w:t>
             </w:r>
             <w:r>
               <w:rPr>
@@ -587,7 +676,7 @@
               <w:lang w:eastAsia="ru-RU"/>
             </w:rPr>
           </w:pPr>
-          <w:hyperlink w:anchor="_Toc495350144" w:history="1">
+          <w:hyperlink w:anchor="_Toc495551910" w:history="1">
             <w:r>
               <w:rPr>
                 <w:rStyle w:val="aa"/>
@@ -614,7 +703,7 @@
                 <w:noProof/>
                 <w:webHidden/>
               </w:rPr>
-              <w:instrText xml:space="preserve"> PAGEREF _Toc495350144 \h </w:instrText>
+              <w:instrText xml:space="preserve"> PAGEREF _Toc495551910 \h </w:instrText>
             </w:r>
             <w:r>
               <w:rPr>
@@ -634,7 +723,7 @@
                 <w:noProof/>
                 <w:webHidden/>
               </w:rPr>
-              <w:t>13</w:t>
+              <w:t>17</w:t>
             </w:r>
             <w:r>
               <w:rPr>
@@ -660,7 +749,7 @@
               <w:lang w:eastAsia="ru-RU"/>
             </w:rPr>
           </w:pPr>
-          <w:hyperlink w:anchor="_Toc495350145" w:history="1">
+          <w:hyperlink w:anchor="_Toc495551911" w:history="1">
             <w:r>
               <w:rPr>
                 <w:rStyle w:val="aa"/>
@@ -687,7 +776,7 @@
                 <w:noProof/>
                 <w:webHidden/>
               </w:rPr>
-              <w:instrText xml:space="preserve"> PAGEREF _Toc495350145 \h </w:instrText>
+              <w:instrText xml:space="preserve"> PAGEREF _Toc495551911 \h </w:instrText>
             </w:r>
             <w:r>
               <w:rPr>
@@ -707,7 +796,7 @@
                 <w:noProof/>
                 <w:webHidden/>
               </w:rPr>
-              <w:t>13</w:t>
+              <w:t>17</w:t>
             </w:r>
             <w:r>
               <w:rPr>
@@ -733,7 +822,7 @@
               <w:lang w:eastAsia="ru-RU"/>
             </w:rPr>
           </w:pPr>
-          <w:hyperlink w:anchor="_Toc495350146" w:history="1">
+          <w:hyperlink w:anchor="_Toc495551912" w:history="1">
             <w:r>
               <w:rPr>
                 <w:rStyle w:val="aa"/>
@@ -768,7 +857,7 @@
                 <w:noProof/>
                 <w:webHidden/>
               </w:rPr>
-              <w:instrText xml:space="preserve"> PAGEREF _Toc495350146 \h </w:instrText>
+              <w:instrText xml:space="preserve"> PAGEREF _Toc495551912 \h </w:instrText>
             </w:r>
             <w:r>
               <w:rPr>
@@ -788,7 +877,7 @@
                 <w:noProof/>
                 <w:webHidden/>
               </w:rPr>
-              <w:t>16</w:t>
+              <w:t>20</w:t>
             </w:r>
             <w:r>
               <w:rPr>
@@ -814,7 +903,7 @@
               <w:lang w:eastAsia="ru-RU"/>
             </w:rPr>
           </w:pPr>
-          <w:hyperlink w:anchor="_Toc495350147" w:history="1">
+          <w:hyperlink w:anchor="_Toc495551913" w:history="1">
             <w:r>
               <w:rPr>
                 <w:rStyle w:val="aa"/>
@@ -849,7 +938,7 @@
                 <w:noProof/>
                 <w:webHidden/>
               </w:rPr>
-              <w:instrText xml:space="preserve"> PAGEREF _Toc495350147 \h </w:instrText>
+              <w:instrText xml:space="preserve"> PAGEREF _Toc495551913 \h </w:instrText>
             </w:r>
             <w:r>
               <w:rPr>
@@ -869,7 +958,7 @@
                 <w:noProof/>
                 <w:webHidden/>
               </w:rPr>
-              <w:t>19</w:t>
+              <w:t>23</w:t>
             </w:r>
             <w:r>
               <w:rPr>
@@ -895,7 +984,7 @@
               <w:lang w:eastAsia="ru-RU"/>
             </w:rPr>
           </w:pPr>
-          <w:hyperlink w:anchor="_Toc495350148" w:history="1">
+          <w:hyperlink w:anchor="_Toc495551914" w:history="1">
             <w:r>
               <w:rPr>
                 <w:rStyle w:val="aa"/>
@@ -922,7 +1011,7 @@
                 <w:noProof/>
                 <w:webHidden/>
               </w:rPr>
-              <w:instrText xml:space="preserve"> PAGEREF _Toc495350148 \h </w:instrText>
+              <w:instrText xml:space="preserve"> PAGEREF _Toc495551914 \h </w:instrText>
             </w:r>
             <w:r>
               <w:rPr>
@@ -942,7 +1031,7 @@
                 <w:noProof/>
                 <w:webHidden/>
               </w:rPr>
-              <w:t>28</w:t>
+              <w:t>26</w:t>
             </w:r>
             <w:r>
               <w:rPr>
@@ -968,7 +1057,7 @@
               <w:lang w:eastAsia="ru-RU"/>
             </w:rPr>
           </w:pPr>
-          <w:hyperlink w:anchor="_Toc495350149" w:history="1">
+          <w:hyperlink w:anchor="_Toc495551915" w:history="1">
             <w:r>
               <w:rPr>
                 <w:rStyle w:val="aa"/>
@@ -995,7 +1084,80 @@
                 <w:noProof/>
                 <w:webHidden/>
               </w:rPr>
-              <w:instrText xml:space="preserve"> PAGEREF _Toc495350149 \h </w:instrText>
+              <w:instrText xml:space="preserve"> PAGEREF _Toc495551915 \h </w:instrText>
+            </w:r>
+            <w:r>
+              <w:rPr>
+                <w:noProof/>
+                <w:webHidden/>
+              </w:rPr>
+            </w:r>
+            <w:r>
+              <w:rPr>
+                <w:noProof/>
+                <w:webHidden/>
+              </w:rPr>
+              <w:fldChar w:fldCharType="separate"/>
+            </w:r>
+            <w:r>
+              <w:rPr>
+                <w:noProof/>
+                <w:webHidden/>
+              </w:rPr>
+              <w:t>30</w:t>
+            </w:r>
+            <w:r>
+              <w:rPr>
+                <w:noProof/>
+                <w:webHidden/>
+              </w:rPr>
+              <w:fldChar w:fldCharType="end"/>
+            </w:r>
+          </w:hyperlink>
+        </w:p>
+        <w:p>
+          <w:pPr>
+            <w:pStyle w:val="11"/>
+            <w:tabs>
+              <w:tab w:val="right" w:pos="9628"/>
+            </w:tabs>
+            <w:rPr>
+              <w:rFonts w:asciiTheme="minorHAnsi" w:eastAsiaTheme="minorEastAsia" w:hAnsiTheme="minorHAnsi"/>
+              <w:noProof/>
+              <w:color w:val="auto"/>
+              <w:sz w:val="22"/>
+              <w:szCs w:val="22"/>
+              <w:lang w:eastAsia="ru-RU"/>
+            </w:rPr>
+          </w:pPr>
+          <w:hyperlink w:anchor="_Toc495551916" w:history="1">
+            <w:r>
+              <w:rPr>
+                <w:rStyle w:val="aa"/>
+                <w:noProof/>
+              </w:rPr>
+              <w:t>3 Выводы</w:t>
+            </w:r>
+            <w:r>
+              <w:rPr>
+                <w:noProof/>
+                <w:webHidden/>
+              </w:rPr>
+              <w:tab/>
+            </w:r>
+            <w:r>
+              <w:rPr>
+                <w:noProof/>
+                <w:webHidden/>
+              </w:rPr>
+              <w:fldChar w:fldCharType="begin"/>
+            </w:r>
+            <w:r>
+              <w:rPr>
+                <w:noProof/>
+                <w:webHidden/>
+              </w:rPr>
+              <w:instrText xml:space="preserve"> PAGEREF _Toc495551916 \h </w:instrText>
             </w:r>
             <w:r>
               <w:rPr>
@@ -1041,13 +1203,13 @@
               <w:lang w:eastAsia="ru-RU"/>
             </w:rPr>
           </w:pPr>
-          <w:hyperlink w:anchor="_Toc495350150" w:history="1">
+          <w:hyperlink w:anchor="_Toc495551917" w:history="1">
             <w:r>
               <w:rPr>
                 <w:rStyle w:val="aa"/>
                 <w:noProof/>
               </w:rPr>
-              <w:t>3 Выводы</w:t>
+              <w:t>Заключение</w:t>
             </w:r>
             <w:r>
               <w:rPr>
@@ -1068,7 +1230,80 @@
                 <w:noProof/>
                 <w:webHidden/>
               </w:rPr>
-              <w:instrText xml:space="preserve"> PAGEREF _Toc495350150 \h </w:instrText>
+              <w:instrText xml:space="preserve"> PAGEREF _Toc495551917 \h </w:instrText>
+            </w:r>
+            <w:r>
+              <w:rPr>
+                <w:noProof/>
+                <w:webHidden/>
+              </w:rPr>
+            </w:r>
+            <w:r>
+              <w:rPr>
+                <w:noProof/>
+                <w:webHidden/>
+              </w:rPr>
+              <w:fldChar w:fldCharType="separate"/>
+            </w:r>
+            <w:r>
+              <w:rPr>
+                <w:noProof/>
+                <w:webHidden/>
+              </w:rPr>
+              <w:t>32</w:t>
+            </w:r>
+            <w:r>
+              <w:rPr>
+                <w:noProof/>
+                <w:webHidden/>
+              </w:rPr>
+              <w:fldChar w:fldCharType="end"/>
+            </w:r>
+          </w:hyperlink>
+        </w:p>
+        <w:p>
+          <w:pPr>
+            <w:pStyle w:val="11"/>
+            <w:tabs>
+              <w:tab w:val="right" w:pos="9628"/>
+            </w:tabs>
+            <w:rPr>
+              <w:rFonts w:asciiTheme="minorHAnsi" w:eastAsiaTheme="minorEastAsia" w:hAnsiTheme="minorHAnsi"/>
+              <w:noProof/>
+              <w:color w:val="auto"/>
+              <w:sz w:val="22"/>
+              <w:szCs w:val="22"/>
+              <w:lang w:eastAsia="ru-RU"/>
+            </w:rPr>
+          </w:pPr>
+          <w:hyperlink w:anchor="_Toc495551918" w:history="1">
+            <w:r>
+              <w:rPr>
+                <w:rStyle w:val="aa"/>
+                <w:noProof/>
+              </w:rPr>
+              <w:t>Список литературы</w:t>
+            </w:r>
+            <w:r>
+              <w:rPr>
+                <w:noProof/>
+                <w:webHidden/>
+              </w:rPr>
+              <w:tab/>
+            </w:r>
+            <w:r>
+              <w:rPr>
+                <w:noProof/>
+                <w:webHidden/>
+              </w:rPr>
+              <w:fldChar w:fldCharType="begin"/>
+            </w:r>
+            <w:r>
+              <w:rPr>
+                <w:noProof/>
+                <w:webHidden/>
+              </w:rPr>
+              <w:instrText xml:space="preserve"> PAGEREF _Toc495551918 \h </w:instrText>
             </w:r>
             <w:r>
               <w:rPr>
@@ -1114,153 +1349,7 @@
               <w:lang w:eastAsia="ru-RU"/>
             </w:rPr>
           </w:pPr>
-          <w:hyperlink w:anchor="_Toc495350151" w:history="1">
-            <w:r>
-              <w:rPr>
-                <w:rStyle w:val="aa"/>
-                <w:noProof/>
-              </w:rPr>
-              <w:t>Заключение</w:t>
-            </w:r>
-            <w:r>
-              <w:rPr>
-                <w:noProof/>
-                <w:webHidden/>
-              </w:rPr>
-              <w:tab/>
-            </w:r>
-            <w:r>
-              <w:rPr>
-                <w:noProof/>
-                <w:webHidden/>
-              </w:rPr>
-              <w:fldChar w:fldCharType="begin"/>
-            </w:r>
-            <w:r>
-              <w:rPr>
-                <w:noProof/>
-                <w:webHidden/>
-              </w:rPr>
-              <w:instrText xml:space="preserve"> PAGEREF _Toc495350151 \h </w:instrText>
-            </w:r>
-            <w:r>
-              <w:rPr>
-                <w:noProof/>
-                <w:webHidden/>
-              </w:rPr>
-            </w:r>
-            <w:r>
-              <w:rPr>
-                <w:noProof/>
-                <w:webHidden/>
-              </w:rPr>
-              <w:fldChar w:fldCharType="separate"/>
-            </w:r>
-            <w:r>
-              <w:rPr>
-                <w:noProof/>
-                <w:webHidden/>
-              </w:rPr>
-              <w:t>34</w:t>
-            </w:r>
-            <w:r>
-              <w:rPr>
-                <w:noProof/>
-                <w:webHidden/>
-              </w:rPr>
-              <w:fldChar w:fldCharType="end"/>
-            </w:r>
-          </w:hyperlink>
-        </w:p>
-        <w:p>
-          <w:pPr>
-            <w:pStyle w:val="11"/>
-            <w:tabs>
-              <w:tab w:val="right" w:pos="9628"/>
-            </w:tabs>
-            <w:rPr>
-              <w:rFonts w:asciiTheme="minorHAnsi" w:eastAsiaTheme="minorEastAsia" w:hAnsiTheme="minorHAnsi"/>
-              <w:noProof/>
-              <w:color w:val="auto"/>
-              <w:sz w:val="22"/>
-              <w:szCs w:val="22"/>
-              <w:lang w:eastAsia="ru-RU"/>
-            </w:rPr>
-          </w:pPr>
-          <w:hyperlink w:anchor="_Toc495350152" w:history="1">
-            <w:r>
-              <w:rPr>
-                <w:rStyle w:val="aa"/>
-                <w:noProof/>
-              </w:rPr>
-              <w:t>Список литературы</w:t>
-            </w:r>
-            <w:r>
-              <w:rPr>
-                <w:noProof/>
-                <w:webHidden/>
-              </w:rPr>
-              <w:tab/>
-            </w:r>
-            <w:r>
-              <w:rPr>
-                <w:noProof/>
-                <w:webHidden/>
-              </w:rPr>
-              <w:fldChar w:fldCharType="begin"/>
-            </w:r>
-            <w:r>
-              <w:rPr>
-                <w:noProof/>
-                <w:webHidden/>
-              </w:rPr>
-              <w:instrText xml:space="preserve"> PAGEREF _Toc495350152 \h </w:instrText>
-            </w:r>
-            <w:r>
-              <w:rPr>
-                <w:noProof/>
-                <w:webHidden/>
-              </w:rPr>
-            </w:r>
-            <w:r>
-              <w:rPr>
-                <w:noProof/>
-                <w:webHidden/>
-              </w:rPr>
-              <w:fldChar w:fldCharType="separate"/>
-            </w:r>
-            <w:r>
-              <w:rPr>
-                <w:noProof/>
-                <w:webHidden/>
-              </w:rPr>
-              <w:t>36</w:t>
-            </w:r>
-            <w:r>
-              <w:rPr>
-                <w:noProof/>
-                <w:webHidden/>
-              </w:rPr>
-              <w:fldChar w:fldCharType="end"/>
-            </w:r>
-          </w:hyperlink>
-        </w:p>
-        <w:p>
-          <w:pPr>
-            <w:pStyle w:val="11"/>
-            <w:tabs>
-              <w:tab w:val="right" w:pos="9628"/>
-            </w:tabs>
-            <w:rPr>
-              <w:rFonts w:asciiTheme="minorHAnsi" w:eastAsiaTheme="minorEastAsia" w:hAnsiTheme="minorHAnsi"/>
-              <w:noProof/>
-              <w:color w:val="auto"/>
-              <w:sz w:val="22"/>
-              <w:szCs w:val="22"/>
-              <w:lang w:eastAsia="ru-RU"/>
-            </w:rPr>
-          </w:pPr>
-          <w:hyperlink w:anchor="_Toc495350153" w:history="1">
+          <w:hyperlink w:anchor="_Toc495551919" w:history="1">
             <w:r>
               <w:rPr>
                 <w:rStyle w:val="aa"/>
@@ -1287,7 +1376,7 @@
                 <w:noProof/>
                 <w:webHidden/>
               </w:rPr>
-              <w:instrText xml:space="preserve"> PAGEREF _Toc495350153 \h </w:instrText>
+              <w:instrText xml:space="preserve"> PAGEREF _Toc495551919 \h </w:instrText>
             </w:r>
             <w:r>
               <w:rPr>
@@ -1307,7 +1396,7 @@
                 <w:noProof/>
                 <w:webHidden/>
               </w:rPr>
-              <w:t>37</w:t>
+              <w:t>35</w:t>
             </w:r>
             <w:r>
               <w:rPr>
@@ -1333,7 +1422,7 @@
               <w:lang w:eastAsia="ru-RU"/>
             </w:rPr>
           </w:pPr>
-          <w:hyperlink w:anchor="_Toc495350154" w:history="1">
+          <w:hyperlink w:anchor="_Toc495551920" w:history="1">
             <w:r>
               <w:rPr>
                 <w:rStyle w:val="aa"/>
@@ -1360,7 +1449,7 @@
                 <w:noProof/>
                 <w:webHidden/>
               </w:rPr>
-              <w:instrText xml:space="preserve"> PAGEREF _Toc495350154 \h </w:instrText>
+              <w:instrText xml:space="preserve"> PAGEREF _Toc495551920 \h </w:instrText>
             </w:r>
             <w:r>
               <w:rPr>
@@ -1380,7 +1469,7 @@
                 <w:noProof/>
                 <w:webHidden/>
               </w:rPr>
-              <w:t>40</w:t>
+              <w:t>38</w:t>
             </w:r>
             <w:r>
               <w:rPr>
@@ -1417,7 +1506,7 @@
         <w:spacing w:after="500"/>
         <w:ind w:firstLine="709"/>
       </w:pPr>
-      <w:bookmarkStart w:id="0" w:name="_Toc495350137"/>
+      <w:bookmarkStart w:id="0" w:name="_Toc495551902"/>
       <w:r>
         <w:lastRenderedPageBreak/>
         <w:t>Введение</w:t>
@@ -1609,7 +1698,7 @@
         <w:pStyle w:val="1"/>
         <w:ind w:firstLine="708"/>
       </w:pPr>
-      <w:bookmarkStart w:id="1" w:name="_Toc495350138"/>
+      <w:bookmarkStart w:id="1" w:name="_Toc495551903"/>
       <w:r>
         <w:lastRenderedPageBreak/>
         <w:t>1 Обзор предметной области</w:t>
@@ -1622,7 +1711,7 @@
         <w:spacing w:before="200" w:after="500"/>
         <w:ind w:left="709"/>
       </w:pPr>
-      <w:bookmarkStart w:id="2" w:name="_Toc495350139"/>
+      <w:bookmarkStart w:id="2" w:name="_Toc495551904"/>
       <w:r>
         <w:t>1.1 Алгоритмы распознавания, основанные на дескрипторах ключевых точек</w:t>
       </w:r>
@@ -1695,7 +1784,7 @@
           <w:lang w:eastAsia="ru-RU"/>
         </w:rPr>
         <w:drawing>
-          <wp:inline distT="0" distB="0" distL="0" distR="0" wp14:anchorId="2DCB414A" wp14:editId="699474C5">
+          <wp:inline distT="0" distB="0" distL="0" distR="0" wp14:anchorId="5184B5FF" wp14:editId="6B46E22F">
             <wp:extent cx="4152900" cy="3691467"/>
             <wp:effectExtent l="0" t="0" r="0" b="4445"/>
             <wp:docPr id="2" name="Рисунок 2"/>
@@ -2177,7 +2266,7 @@
         <w:pStyle w:val="1"/>
         <w:ind w:left="708"/>
       </w:pPr>
-      <w:bookmarkStart w:id="3" w:name="_Toc495350140"/>
+      <w:bookmarkStart w:id="3" w:name="_Toc495551905"/>
       <w:r>
         <w:t xml:space="preserve">1.2 </w:t>
       </w:r>
@@ -4055,7 +4144,7 @@
         </w:rPr>
         <w:lastRenderedPageBreak/>
         <w:drawing>
-          <wp:inline distT="0" distB="0" distL="0" distR="0" wp14:anchorId="7F508EF1" wp14:editId="5088AA89">
+          <wp:inline distT="0" distB="0" distL="0" distR="0" wp14:anchorId="19600A28" wp14:editId="1472555C">
             <wp:extent cx="4114800" cy="3962400"/>
             <wp:effectExtent l="0" t="0" r="0" b="0"/>
             <wp:docPr id="4" name="Рисунок 4"/>
@@ -4179,7 +4268,7 @@
         <w:pStyle w:val="1"/>
         <w:ind w:left="708"/>
       </w:pPr>
-      <w:bookmarkStart w:id="4" w:name="_Toc495350141"/>
+      <w:bookmarkStart w:id="4" w:name="_Toc495551906"/>
       <w:r>
         <w:t xml:space="preserve">1.3 </w:t>
       </w:r>
@@ -4352,7 +4441,7 @@
         <w:pStyle w:val="1"/>
         <w:ind w:left="708"/>
       </w:pPr>
-      <w:bookmarkStart w:id="5" w:name="_Toc495350142"/>
+      <w:bookmarkStart w:id="5" w:name="_Toc495551907"/>
       <w:r>
         <w:t xml:space="preserve">1.4 </w:t>
       </w:r>
@@ -4483,7 +4572,7 @@
         </w:rPr>
         <w:lastRenderedPageBreak/>
         <w:drawing>
-          <wp:inline distT="0" distB="0" distL="0" distR="0" wp14:anchorId="260334B2" wp14:editId="64094BDB">
+          <wp:inline distT="0" distB="0" distL="0" distR="0" wp14:anchorId="01416013" wp14:editId="440F6E7A">
             <wp:extent cx="3114675" cy="1285875"/>
             <wp:effectExtent l="0" t="0" r="9525" b="9525"/>
             <wp:docPr id="5" name="Рисунок 5"/>
@@ -5571,7 +5660,7 @@
         </w:rPr>
         <w:lastRenderedPageBreak/>
         <w:drawing>
-          <wp:inline distT="0" distB="0" distL="0" distR="0" wp14:anchorId="090800BF" wp14:editId="13115916">
+          <wp:inline distT="0" distB="0" distL="0" distR="0" wp14:anchorId="1F0E134B" wp14:editId="7A06E26F">
             <wp:extent cx="4667250" cy="3409950"/>
             <wp:effectExtent l="0" t="0" r="0" b="0"/>
             <wp:docPr id="6" name="Рисунок 6"/>
@@ -5751,7 +5840,7 @@
           <w:lang w:eastAsia="ru-RU"/>
         </w:rPr>
         <w:drawing>
-          <wp:inline distT="0" distB="0" distL="0" distR="0" wp14:anchorId="019CDAC0" wp14:editId="7980B62A">
+          <wp:inline distT="0" distB="0" distL="0" distR="0" wp14:anchorId="7529B362" wp14:editId="5BD3A891">
             <wp:extent cx="3105150" cy="2647950"/>
             <wp:effectExtent l="0" t="0" r="0" b="0"/>
             <wp:docPr id="7" name="Рисунок 7"/>
@@ -6488,7 +6577,7 @@
         </w:rPr>
         <w:lastRenderedPageBreak/>
         <w:drawing>
-          <wp:inline distT="0" distB="0" distL="0" distR="0" wp14:anchorId="1390ECB0" wp14:editId="39D4DFE6">
+          <wp:inline distT="0" distB="0" distL="0" distR="0" wp14:anchorId="61F6A727" wp14:editId="4E777343">
             <wp:extent cx="5645888" cy="2822944"/>
             <wp:effectExtent l="0" t="0" r="0" b="0"/>
             <wp:docPr id="8" name="Рисунок 8"/>
@@ -6637,29 +6726,18 @@
     <w:p>
       <w:pPr>
         <w:pStyle w:val="1"/>
-        <w:rPr>
-          <w:lang w:val="en-US"/>
-        </w:rPr>
-      </w:pPr>
-      <w:r>
-        <w:rPr>
-          <w:lang w:val="en-US"/>
-        </w:rPr>
+      </w:pPr>
+      <w:r>
         <w:tab/>
       </w:r>
-      <w:r>
-        <w:rPr>
-          <w:lang w:val="en-US"/>
-        </w:rPr>
+      <w:bookmarkStart w:id="6" w:name="_Toc495551908"/>
+      <w:r>
         <w:t xml:space="preserve">1.5 </w:t>
       </w:r>
       <w:r>
         <w:t>Детектор</w:t>
       </w:r>
       <w:r>
-        <w:rPr>
-          <w:lang w:val="en-US"/>
-        </w:rPr>
         <w:t xml:space="preserve"> </w:t>
       </w:r>
       <w:r>
@@ -6668,13 +6746,16 @@
         </w:rPr>
         <w:t>SURF</w:t>
       </w:r>
-    </w:p>
-    <w:p>
-      <w:r>
-        <w:rPr>
-          <w:lang w:val="en-US"/>
-        </w:rPr>
+      <w:bookmarkEnd w:id="6"/>
+    </w:p>
+    <w:p>
+      <w:r>
         <w:tab/>
+      </w:r>
+      <w:r>
+        <w:rPr>
+          <w:lang w:val="en-US"/>
+        </w:rPr>
         <w:t>SURF</w:t>
       </w:r>
       <w:r>
@@ -7150,14 +7231,7 @@
               <w:rFonts w:ascii="Cambria Math" w:hAnsi="Cambria Math"/>
               <w:lang w:val="en-US"/>
             </w:rPr>
-            <m:t xml:space="preserve">                                   (10</m:t>
-          </m:r>
-          <m:r>
-            <w:rPr>
-              <w:rFonts w:ascii="Cambria Math" w:hAnsi="Cambria Math"/>
-              <w:lang w:val="en-US"/>
-            </w:rPr>
-            <m:t>)</m:t>
+            <m:t xml:space="preserve">                                   (10)</m:t>
           </m:r>
         </m:oMath>
       </m:oMathPara>
@@ -7594,7 +7668,7 @@
         </w:rPr>
         <w:lastRenderedPageBreak/>
         <w:drawing>
-          <wp:inline distT="0" distB="0" distL="0" distR="0" wp14:anchorId="3C4F3972" wp14:editId="465B93B2">
+          <wp:inline distT="0" distB="0" distL="0" distR="0" wp14:anchorId="578DA0FD" wp14:editId="6F65E6F8">
             <wp:extent cx="2314575" cy="981075"/>
             <wp:effectExtent l="0" t="0" r="9525" b="9525"/>
             <wp:docPr id="9" name="Рисунок 9"/>
@@ -7735,7 +7809,7 @@
           <w:szCs w:val="28"/>
         </w:rPr>
       </w:pPr>
-      <w:bookmarkStart w:id="6" w:name="_Toc495350143"/>
+      <w:bookmarkStart w:id="7" w:name="_Toc495551909"/>
       <w:r>
         <w:rPr>
           <w:szCs w:val="28"/>
@@ -7743,7 +7817,7 @@
         <w:lastRenderedPageBreak/>
         <w:t>2 Разработка системы</w:t>
       </w:r>
-      <w:bookmarkEnd w:id="6"/>
+      <w:bookmarkEnd w:id="7"/>
     </w:p>
     <w:p>
       <w:pPr>
@@ -7759,7 +7833,7 @@
         </w:rPr>
         <w:tab/>
       </w:r>
-      <w:bookmarkStart w:id="7" w:name="_Toc495350144"/>
+      <w:bookmarkStart w:id="8" w:name="_Toc495551910"/>
       <w:r>
         <w:rPr>
           <w:szCs w:val="28"/>
@@ -7772,7 +7846,7 @@
         </w:rPr>
         <w:t>Подготовка рабочей среды</w:t>
       </w:r>
-      <w:bookmarkEnd w:id="7"/>
+      <w:bookmarkEnd w:id="8"/>
     </w:p>
     <w:p>
       <w:pPr>
@@ -7788,7 +7862,7 @@
         </w:rPr>
         <w:tab/>
       </w:r>
-      <w:bookmarkStart w:id="8" w:name="_Toc495350145"/>
+      <w:bookmarkStart w:id="9" w:name="_Toc495551911"/>
       <w:r>
         <w:rPr>
           <w:szCs w:val="28"/>
@@ -7801,7 +7875,7 @@
         </w:rPr>
         <w:t>Установка операционной системы</w:t>
       </w:r>
-      <w:bookmarkEnd w:id="8"/>
+      <w:bookmarkEnd w:id="9"/>
     </w:p>
     <w:p>
       <w:pPr>
@@ -7989,7 +8063,7 @@
           <w:lang w:eastAsia="ru-RU"/>
         </w:rPr>
         <w:drawing>
-          <wp:inline distT="0" distB="0" distL="0" distR="0" wp14:anchorId="53AFFD6E" wp14:editId="219A3BE1">
+          <wp:inline distT="0" distB="0" distL="0" distR="0" wp14:anchorId="335AA8DD" wp14:editId="380CE800">
             <wp:extent cx="5317432" cy="2990850"/>
             <wp:effectExtent l="0" t="0" r="0" b="0"/>
             <wp:docPr id="36" name="Рисунок 36"/>
@@ -8163,7 +8237,6 @@
           <w:color w:val="000000" w:themeColor="text1"/>
           <w:sz w:val="28"/>
           <w:szCs w:val="28"/>
-          <w:lang w:val="en-US"/>
         </w:rPr>
         <w:t>8</w:t>
       </w:r>
@@ -8333,7 +8406,7 @@
         </w:rPr>
         <w:lastRenderedPageBreak/>
         <w:drawing>
-          <wp:inline distT="0" distB="0" distL="0" distR="0" wp14:anchorId="34F7F530" wp14:editId="27861319">
+          <wp:inline distT="0" distB="0" distL="0" distR="0" wp14:anchorId="622D06F0" wp14:editId="74701534">
             <wp:extent cx="3505200" cy="2736150"/>
             <wp:effectExtent l="0" t="0" r="0" b="7620"/>
             <wp:docPr id="37" name="Рисунок 37"/>
@@ -8550,7 +8623,7 @@
           <w:lang w:eastAsia="ru-RU"/>
         </w:rPr>
         <w:drawing>
-          <wp:inline distT="0" distB="0" distL="0" distR="0" wp14:anchorId="5D9765B2" wp14:editId="14253FAC">
+          <wp:inline distT="0" distB="0" distL="0" distR="0" wp14:anchorId="0AEA5AF0" wp14:editId="5BAF6428">
             <wp:extent cx="5366649" cy="3360420"/>
             <wp:effectExtent l="0" t="0" r="5715" b="0"/>
             <wp:docPr id="41" name="Рисунок 41"/>
@@ -8713,7 +8786,7 @@
         </w:rPr>
         <w:lastRenderedPageBreak/>
         <w:drawing>
-          <wp:inline distT="0" distB="0" distL="0" distR="0" wp14:anchorId="74087370" wp14:editId="0341743F">
+          <wp:inline distT="0" distB="0" distL="0" distR="0" wp14:anchorId="72A22A7F" wp14:editId="52452D6A">
             <wp:extent cx="5505450" cy="4747437"/>
             <wp:effectExtent l="0" t="0" r="0" b="0"/>
             <wp:docPr id="42" name="Рисунок 42"/>
@@ -8865,7 +8938,7 @@
           <w:lang w:eastAsia="ru-RU"/>
         </w:rPr>
         <w:drawing>
-          <wp:inline distT="0" distB="0" distL="0" distR="0" wp14:anchorId="01153F60" wp14:editId="272CF8FB">
+          <wp:inline distT="0" distB="0" distL="0" distR="0" wp14:anchorId="42EC2F46" wp14:editId="79DE5C41">
             <wp:extent cx="6120130" cy="3442335"/>
             <wp:effectExtent l="0" t="0" r="0" b="5715"/>
             <wp:docPr id="43" name="Рисунок 43"/>
@@ -9106,7 +9179,7 @@
         <w:spacing w:before="500" w:after="500"/>
         <w:ind w:firstLine="709"/>
       </w:pPr>
-      <w:bookmarkStart w:id="9" w:name="_Toc495350146"/>
+      <w:bookmarkStart w:id="10" w:name="_Toc495551912"/>
       <w:r>
         <w:rPr>
           <w:lang w:val="en-US"/>
@@ -9116,7 +9189,7 @@
       <w:r>
         <w:t>Настройка удаленного доступа</w:t>
       </w:r>
-      <w:bookmarkEnd w:id="9"/>
+      <w:bookmarkEnd w:id="10"/>
     </w:p>
     <w:p>
       <w:pPr>
@@ -9203,7 +9276,7 @@
           <w:lang w:eastAsia="ru-RU"/>
         </w:rPr>
         <w:drawing>
-          <wp:inline distT="0" distB="0" distL="0" distR="0" wp14:anchorId="03587B04" wp14:editId="7473F3DF">
+          <wp:inline distT="0" distB="0" distL="0" distR="0" wp14:anchorId="628622EC" wp14:editId="4EF69492">
             <wp:extent cx="3831962" cy="2343150"/>
             <wp:effectExtent l="0" t="0" r="0" b="0"/>
             <wp:docPr id="44" name="Рисунок 44"/>
@@ -9398,7 +9471,7 @@
           <w:lang w:eastAsia="ru-RU"/>
         </w:rPr>
         <w:drawing>
-          <wp:inline distT="0" distB="0" distL="0" distR="0" wp14:anchorId="1F5FA90A" wp14:editId="33E4999C">
+          <wp:inline distT="0" distB="0" distL="0" distR="0" wp14:anchorId="64AE80E6" wp14:editId="1593EBEC">
             <wp:extent cx="3048000" cy="2397590"/>
             <wp:effectExtent l="0" t="0" r="0" b="3175"/>
             <wp:docPr id="45" name="Рисунок 45"/>
@@ -9664,7 +9737,7 @@
           <w:lang w:eastAsia="ru-RU"/>
         </w:rPr>
         <w:drawing>
-          <wp:inline distT="0" distB="0" distL="0" distR="0" wp14:anchorId="63E5B941" wp14:editId="7F00ECAB">
+          <wp:inline distT="0" distB="0" distL="0" distR="0" wp14:anchorId="66CE7394" wp14:editId="1934F379">
             <wp:extent cx="3295650" cy="3171162"/>
             <wp:effectExtent l="0" t="0" r="0" b="0"/>
             <wp:docPr id="46" name="Рисунок 46"/>
@@ -9870,7 +9943,7 @@
           <w:lang w:eastAsia="ru-RU"/>
         </w:rPr>
         <w:drawing>
-          <wp:inline distT="0" distB="0" distL="0" distR="0" wp14:anchorId="61845833" wp14:editId="2D3894F0">
+          <wp:inline distT="0" distB="0" distL="0" distR="0" wp14:anchorId="1F6D225B" wp14:editId="38CBB5C8">
             <wp:extent cx="4105275" cy="3060001"/>
             <wp:effectExtent l="0" t="0" r="0" b="7620"/>
             <wp:docPr id="47" name="Рисунок 47"/>
@@ -10092,7 +10165,7 @@
           <w:lang w:eastAsia="ru-RU"/>
         </w:rPr>
         <w:drawing>
-          <wp:inline distT="0" distB="0" distL="0" distR="0" wp14:anchorId="6EB6910E" wp14:editId="6CE7A611">
+          <wp:inline distT="0" distB="0" distL="0" distR="0" wp14:anchorId="7A098063" wp14:editId="598F41C9">
             <wp:extent cx="4523805" cy="4352925"/>
             <wp:effectExtent l="0" t="0" r="0" b="0"/>
             <wp:docPr id="48" name="Рисунок 48"/>
@@ -10268,7 +10341,7 @@
           <w:lang w:eastAsia="ru-RU"/>
         </w:rPr>
         <w:drawing>
-          <wp:inline distT="0" distB="0" distL="0" distR="0" wp14:anchorId="0DDACE3E" wp14:editId="1E26E1F0">
+          <wp:inline distT="0" distB="0" distL="0" distR="0" wp14:anchorId="67DBA48B" wp14:editId="7044513E">
             <wp:extent cx="4423593" cy="2590800"/>
             <wp:effectExtent l="0" t="0" r="0" b="0"/>
             <wp:docPr id="49" name="Рисунок 49"/>
@@ -10401,7 +10474,7 @@
         <w:spacing w:before="0" w:after="500"/>
         <w:ind w:firstLine="709"/>
       </w:pPr>
-      <w:bookmarkStart w:id="10" w:name="_Toc495350147"/>
+      <w:bookmarkStart w:id="11" w:name="_Toc495551913"/>
       <w:r>
         <w:lastRenderedPageBreak/>
         <w:t xml:space="preserve">2.1.3 </w:t>
@@ -10416,7 +10489,7 @@
         </w:rPr>
         <w:t>OpenCV</w:t>
       </w:r>
-      <w:bookmarkEnd w:id="10"/>
+      <w:bookmarkEnd w:id="11"/>
       <w:proofErr w:type="spellEnd"/>
     </w:p>
     <w:p>
@@ -12306,7 +12379,7 @@
           <w:lang w:eastAsia="ru-RU"/>
         </w:rPr>
         <w:drawing>
-          <wp:inline distT="0" distB="0" distL="0" distR="0" wp14:anchorId="54B67D9E" wp14:editId="77FDF089">
+          <wp:inline distT="0" distB="0" distL="0" distR="0" wp14:anchorId="07EDB52F" wp14:editId="454C70B7">
             <wp:extent cx="6120130" cy="3344545"/>
             <wp:effectExtent l="0" t="0" r="0" b="8255"/>
             <wp:docPr id="1" name="Рисунок 1"/>
@@ -12462,12 +12535,12 @@
         <w:spacing w:before="800" w:after="500"/>
         <w:ind w:firstLine="709"/>
       </w:pPr>
-      <w:bookmarkStart w:id="11" w:name="_Toc495350148"/>
+      <w:bookmarkStart w:id="12" w:name="_Toc495551914"/>
       <w:r>
         <w:lastRenderedPageBreak/>
         <w:t>2.2 Подготовка данных для тренировки</w:t>
       </w:r>
-      <w:bookmarkEnd w:id="11"/>
+      <w:bookmarkEnd w:id="12"/>
     </w:p>
     <w:p>
       <w:pPr>
@@ -12540,7 +12613,7 @@
         </w:rPr>
         <w:lastRenderedPageBreak/>
         <w:drawing>
-          <wp:inline distT="0" distB="0" distL="0" distR="0" wp14:anchorId="377713D7" wp14:editId="6E40F918">
+          <wp:inline distT="0" distB="0" distL="0" distR="0" wp14:anchorId="208CEF81" wp14:editId="59CCE53A">
             <wp:extent cx="4157330" cy="6156724"/>
             <wp:effectExtent l="0" t="0" r="0" b="0"/>
             <wp:docPr id="27" name="Рисунок 27"/>
@@ -12689,7 +12762,7 @@
         </w:rPr>
         <w:lastRenderedPageBreak/>
         <w:drawing>
-          <wp:inline distT="0" distB="0" distL="0" distR="0" wp14:anchorId="4DA0ED54" wp14:editId="31BD80AA">
+          <wp:inline distT="0" distB="0" distL="0" distR="0" wp14:anchorId="2482D935" wp14:editId="4AD398C0">
             <wp:extent cx="3178842" cy="3269615"/>
             <wp:effectExtent l="0" t="0" r="2540" b="6985"/>
             <wp:docPr id="28" name="Рисунок 28"/>
@@ -12834,7 +12907,7 @@
         </w:rPr>
         <w:lastRenderedPageBreak/>
         <w:drawing>
-          <wp:inline distT="0" distB="0" distL="0" distR="0" wp14:anchorId="4DFDC8BB" wp14:editId="1C0A9902">
+          <wp:inline distT="0" distB="0" distL="0" distR="0" wp14:anchorId="3297D711" wp14:editId="06226E70">
             <wp:extent cx="3242930" cy="4032658"/>
             <wp:effectExtent l="0" t="0" r="0" b="6350"/>
             <wp:docPr id="29" name="Рисунок 29"/>
@@ -12980,7 +13053,7 @@
           <w:lang w:eastAsia="ru-RU"/>
         </w:rPr>
         <w:drawing>
-          <wp:inline distT="0" distB="0" distL="0" distR="0" wp14:anchorId="5D9CAADB" wp14:editId="5E537830">
+          <wp:inline distT="0" distB="0" distL="0" distR="0" wp14:anchorId="71F36832" wp14:editId="21F13822">
             <wp:extent cx="5439534" cy="924054"/>
             <wp:effectExtent l="0" t="0" r="8890" b="9525"/>
             <wp:docPr id="30" name="Рисунок 30"/>
@@ -13488,7 +13561,7 @@
           <w:szCs w:val="28"/>
         </w:rPr>
         <w:drawing>
-          <wp:inline distT="0" distB="0" distL="0" distR="0" wp14:anchorId="4336A11B" wp14:editId="21CF5038">
+          <wp:inline distT="0" distB="0" distL="0" distR="0" wp14:anchorId="3E032E78" wp14:editId="1B1A7B53">
             <wp:extent cx="952500" cy="952500"/>
             <wp:effectExtent l="0" t="0" r="0" b="0"/>
             <wp:docPr id="31" name="Рисунок 31"/>
@@ -13627,7 +13700,7 @@
           <w:lang w:eastAsia="ru-RU"/>
         </w:rPr>
         <w:drawing>
-          <wp:inline distT="0" distB="0" distL="0" distR="0" wp14:anchorId="29452BCB" wp14:editId="5DADCE1B">
+          <wp:inline distT="0" distB="0" distL="0" distR="0" wp14:anchorId="61F9EECD" wp14:editId="4C4B0B88">
             <wp:extent cx="3696216" cy="1562318"/>
             <wp:effectExtent l="0" t="0" r="0" b="0"/>
             <wp:docPr id="32" name="Рисунок 32"/>
@@ -13757,11 +13830,11 @@
         <w:spacing w:after="500"/>
         <w:ind w:firstLine="709"/>
       </w:pPr>
-      <w:bookmarkStart w:id="12" w:name="_Toc495350149"/>
+      <w:bookmarkStart w:id="13" w:name="_Toc495551915"/>
       <w:r>
         <w:t>2.3 Тренировка каскада</w:t>
       </w:r>
-      <w:bookmarkEnd w:id="12"/>
+      <w:bookmarkEnd w:id="13"/>
     </w:p>
     <w:p>
       <w:pPr>
@@ -13972,7 +14045,7 @@
         </w:rPr>
         <w:lastRenderedPageBreak/>
         <w:drawing>
-          <wp:inline distT="0" distB="0" distL="0" distR="0" wp14:anchorId="6FC8C6F6" wp14:editId="0485AD74">
+          <wp:inline distT="0" distB="0" distL="0" distR="0" wp14:anchorId="7606512C" wp14:editId="6B64ECFC">
             <wp:extent cx="5582093" cy="3854242"/>
             <wp:effectExtent l="0" t="0" r="0" b="0"/>
             <wp:docPr id="33" name="Рисунок 33"/>
@@ -14101,7 +14174,7 @@
         <w:spacing w:after="500"/>
         <w:ind w:firstLine="709"/>
       </w:pPr>
-      <w:bookmarkStart w:id="13" w:name="_Toc495350150"/>
+      <w:bookmarkStart w:id="14" w:name="_Toc495551916"/>
       <w:r>
         <w:lastRenderedPageBreak/>
         <w:t xml:space="preserve">3 </w:t>
@@ -14109,7 +14182,7 @@
       <w:r>
         <w:t>Выводы</w:t>
       </w:r>
-      <w:bookmarkEnd w:id="13"/>
+      <w:bookmarkEnd w:id="14"/>
     </w:p>
     <w:p>
       <w:pPr>
@@ -14159,7 +14232,7 @@
           <w:lang w:eastAsia="ru-RU"/>
         </w:rPr>
         <w:drawing>
-          <wp:inline distT="0" distB="0" distL="0" distR="0" wp14:anchorId="175BE5C7" wp14:editId="3B8AC455">
+          <wp:inline distT="0" distB="0" distL="0" distR="0" wp14:anchorId="19E45DE2" wp14:editId="68F274F3">
             <wp:extent cx="2419688" cy="1848108"/>
             <wp:effectExtent l="0" t="0" r="0" b="0"/>
             <wp:docPr id="35" name="Рисунок 35"/>
@@ -14284,11 +14357,11 @@
         <w:spacing w:after="500"/>
         <w:ind w:firstLine="709"/>
       </w:pPr>
-      <w:bookmarkStart w:id="14" w:name="_Toc495350151"/>
+      <w:bookmarkStart w:id="15" w:name="_Toc495551917"/>
       <w:r>
         <w:t>Заключение</w:t>
       </w:r>
-      <w:bookmarkEnd w:id="14"/>
+      <w:bookmarkEnd w:id="15"/>
     </w:p>
     <w:p>
       <w:pPr>
@@ -14361,7 +14434,7 @@
           <w:lang w:eastAsia="ru-RU"/>
         </w:rPr>
         <w:drawing>
-          <wp:inline distT="0" distB="0" distL="0" distR="0" wp14:anchorId="559ABDD4" wp14:editId="2C715CC3">
+          <wp:inline distT="0" distB="0" distL="0" distR="0" wp14:anchorId="387D83EA" wp14:editId="423A8897">
             <wp:extent cx="2438740" cy="1886213"/>
             <wp:effectExtent l="0" t="0" r="0" b="0"/>
             <wp:docPr id="34" name="Рисунок 34"/>
@@ -14518,12 +14591,12 @@
         <w:spacing w:after="500"/>
         <w:ind w:firstLine="709"/>
       </w:pPr>
-      <w:bookmarkStart w:id="15" w:name="_Toc495350152"/>
+      <w:bookmarkStart w:id="16" w:name="_Toc495551918"/>
       <w:r>
         <w:lastRenderedPageBreak/>
         <w:t>Список литературы</w:t>
       </w:r>
-      <w:bookmarkEnd w:id="15"/>
+      <w:bookmarkEnd w:id="16"/>
     </w:p>
     <w:p>
       <w:pPr>
@@ -14953,13 +15026,27 @@
         <w:rPr>
           <w:lang w:val="en-US"/>
         </w:rPr>
-        <w:t xml:space="preserve">, and Luc Van Gook. Speeded Up Robust Features. ETH Zurich, Katholieke </w:t>
+        <w:t xml:space="preserve">, and Luc Van Gook. Speeded Up Robust Features. ETH Zurich, </w:t>
       </w:r>
       <w:proofErr w:type="spellStart"/>
       <w:r>
         <w:rPr>
           <w:lang w:val="en-US"/>
         </w:rPr>
+        <w:t>Katholieke</w:t>
+      </w:r>
+      <w:proofErr w:type="spellEnd"/>
+      <w:r>
+        <w:rPr>
+          <w:lang w:val="en-US"/>
+        </w:rPr>
+        <w:t xml:space="preserve"> </w:t>
+      </w:r>
+      <w:proofErr w:type="spellStart"/>
+      <w:r>
+        <w:rPr>
+          <w:lang w:val="en-US"/>
+        </w:rPr>
         <w:t>Universiteit</w:t>
       </w:r>
       <w:proofErr w:type="spellEnd"/>
@@ -14967,10 +15054,22 @@
         <w:rPr>
           <w:lang w:val="en-US"/>
         </w:rPr>
-        <w:t xml:space="preserve"> Leuven.</w:t>
-      </w:r>
-      <w:bookmarkStart w:id="16" w:name="_GoBack"/>
-      <w:bookmarkEnd w:id="16"/>
+        <w:t xml:space="preserve"> Leuven</w:t>
+      </w:r>
+      <w:r>
+        <w:rPr>
+          <w:lang w:val="en-US"/>
+        </w:rPr>
+        <w:t>, ECCV 2006</w:t>
+      </w:r>
+      <w:bookmarkStart w:id="17" w:name="_GoBack"/>
+      <w:bookmarkEnd w:id="17"/>
+      <w:r>
+        <w:rPr>
+          <w:lang w:val="en-US"/>
+        </w:rPr>
+        <w:t>.</w:t>
+      </w:r>
     </w:p>
     <w:p>
       <w:pPr>
@@ -14984,54 +15083,36 @@
         <w:t>Дружков</w:t>
       </w:r>
       <w:r>
-        <w:rPr>
-          <w:lang w:val="en-US"/>
-        </w:rPr>
         <w:t xml:space="preserve"> </w:t>
       </w:r>
       <w:r>
         <w:t>П</w:t>
       </w:r>
       <w:r>
-        <w:rPr>
-          <w:lang w:val="en-US"/>
-        </w:rPr>
         <w:t xml:space="preserve">. </w:t>
       </w:r>
       <w:r>
         <w:t>Н</w:t>
       </w:r>
       <w:r>
-        <w:rPr>
-          <w:lang w:val="en-US"/>
-        </w:rPr>
         <w:t xml:space="preserve">., </w:t>
       </w:r>
       <w:r>
         <w:t>Золотых</w:t>
       </w:r>
       <w:r>
-        <w:rPr>
-          <w:lang w:val="en-US"/>
-        </w:rPr>
         <w:t xml:space="preserve"> </w:t>
       </w:r>
       <w:r>
         <w:t>Н</w:t>
       </w:r>
       <w:r>
-        <w:rPr>
-          <w:lang w:val="en-US"/>
-        </w:rPr>
         <w:t xml:space="preserve">. </w:t>
       </w:r>
       <w:r>
         <w:t>Ю</w:t>
       </w:r>
       <w:r>
-        <w:rPr>
-          <w:lang w:val="en-US"/>
-        </w:rPr>
         <w:t xml:space="preserve">., </w:t>
       </w:r>
       <w:proofErr w:type="spellStart"/>
@@ -15040,27 +15121,18 @@
       </w:r>
       <w:proofErr w:type="spellEnd"/>
       <w:r>
-        <w:rPr>
-          <w:lang w:val="en-US"/>
-        </w:rPr>
         <w:t xml:space="preserve"> </w:t>
       </w:r>
       <w:r>
         <w:t>А</w:t>
       </w:r>
       <w:r>
-        <w:rPr>
-          <w:lang w:val="en-US"/>
-        </w:rPr>
         <w:t xml:space="preserve">. </w:t>
       </w:r>
       <w:r>
         <w:t>Н</w:t>
       </w:r>
       <w:r>
-        <w:rPr>
-          <w:lang w:val="en-US"/>
-        </w:rPr>
         <w:t xml:space="preserve">. </w:t>
       </w:r>
       <w:r>
@@ -15095,7 +15167,7 @@
         <w:pStyle w:val="1"/>
         <w:jc w:val="center"/>
       </w:pPr>
-      <w:bookmarkStart w:id="17" w:name="_Toc495350153"/>
+      <w:bookmarkStart w:id="18" w:name="_Toc495551919"/>
       <w:r>
         <w:lastRenderedPageBreak/>
         <w:t xml:space="preserve">Приложение </w:t>
@@ -15103,7 +15175,7 @@
       <w:r>
         <w:t>А</w:t>
       </w:r>
-      <w:bookmarkEnd w:id="17"/>
+      <w:bookmarkEnd w:id="18"/>
     </w:p>
     <w:p>
       <w:pPr>
@@ -20225,12 +20297,12 @@
         <w:pStyle w:val="1"/>
         <w:jc w:val="center"/>
       </w:pPr>
-      <w:bookmarkStart w:id="18" w:name="_Toc495350154"/>
+      <w:bookmarkStart w:id="19" w:name="_Toc495551920"/>
       <w:r>
         <w:lastRenderedPageBreak/>
         <w:t>Приложение Б</w:t>
       </w:r>
-      <w:bookmarkEnd w:id="18"/>
+      <w:bookmarkEnd w:id="19"/>
     </w:p>
     <w:p>
       <w:pPr>
@@ -20879,7 +20951,7 @@
           <w:rPr>
             <w:noProof/>
           </w:rPr>
-          <w:t>34</w:t>
+          <w:t>35</w:t>
         </w:r>
         <w:r>
           <w:fldChar w:fldCharType="end"/>
@@ -26803,6 +26875,7 @@
   <w:style w:type="character" w:default="1" w:styleId="a0">
     <w:name w:val="Default Paragraph Font"/>
     <w:uiPriority w:val="1"/>
+    <w:semiHidden/>
     <w:unhideWhenUsed/>
   </w:style>
   <w:style w:type="table" w:default="1" w:styleId="a1">
@@ -27106,565 +27179,6 @@
 </w:styles>
 </file>
 
-<file path=word/glossary/document.xml><?xml version="1.0" encoding="utf-8"?>
-<w:glossaryDocument xmlns:wpc="http://schemas.microsoft.com/office/word/2010/wordprocessingCanvas" xmlns:cx="http://schemas.microsoft.com/office/drawing/2014/chartex" xmlns:mc="http://schemas.openxmlformats.org/markup-compatibility/2006" xmlns:o="urn:schemas-microsoft-com:office:office" xmlns:r="http://schemas.openxmlformats.org/officeDocument/2006/relationships" xmlns:m="http://schemas.openxmlformats.org/officeDocument/2006/math" xmlns:v="urn:schemas-microsoft-com:vml" xmlns:wp14="http://schemas.microsoft.com/office/word/2010/wordprocessingDrawing" xmlns:wp="http://schemas.openxmlformats.org/drawingml/2006/wordprocessingDrawing" xmlns:w10="urn:schemas-microsoft-com:office:word" xmlns:w="http://schemas.openxmlformats.org/wordprocessingml/2006/main" xmlns:w14="http://schemas.microsoft.com/office/word/2010/wordml" xmlns:w15="http://schemas.microsoft.com/office/word/2012/wordml" xmlns:w16se="http://schemas.microsoft.com/office/word/2015/wordml/symex" xmlns:wpg="http://schemas.microsoft.com/office/word/2010/wordprocessingGroup" xmlns:wpi="http://schemas.microsoft.com/office/word/2010/wordprocessingInk" xmlns:wne="http://schemas.microsoft.com/office/word/2006/wordml" xmlns:wps="http://schemas.microsoft.com/office/word/2010/wordprocessingShape" mc:Ignorable="w14 w15 w16se wp14"/>
-</file>
-
-<file path=word/glossary/fontTable.xml><?xml version="1.0" encoding="utf-8"?>
-<w:fonts xmlns:mc="http://schemas.openxmlformats.org/markup-compatibility/2006" xmlns:r="http://schemas.openxmlformats.org/officeDocument/2006/relationships" xmlns:w="http://schemas.openxmlformats.org/wordprocessingml/2006/main" xmlns:w14="http://schemas.microsoft.com/office/word/2010/wordml" xmlns:w15="http://schemas.microsoft.com/office/word/2012/wordml" xmlns:w16se="http://schemas.microsoft.com/office/word/2015/wordml/symex" mc:Ignorable="w14 w15 w16se">
-  <w:font w:name="Symbol">
-    <w:panose1 w:val="05050102010706020507"/>
-    <w:charset w:val="02"/>
-    <w:family w:val="roman"/>
-    <w:pitch w:val="variable"/>
-    <w:sig w:usb0="00000000" w:usb1="10000000" w:usb2="00000000" w:usb3="00000000" w:csb0="80000000" w:csb1="00000000"/>
-  </w:font>
-  <w:font w:name="Times New Roman">
-    <w:panose1 w:val="02020603050405020304"/>
-    <w:charset w:val="CC"/>
-    <w:family w:val="roman"/>
-    <w:pitch w:val="variable"/>
-    <w:sig w:usb0="E0002EFF" w:usb1="C0007843" w:usb2="00000009" w:usb3="00000000" w:csb0="000001FF" w:csb1="00000000"/>
-  </w:font>
-  <w:font w:name="Courier New">
-    <w:panose1 w:val="02070309020205020404"/>
-    <w:charset w:val="CC"/>
-    <w:family w:val="modern"/>
-    <w:pitch w:val="fixed"/>
-    <w:sig w:usb0="E0002AFF" w:usb1="C0007843" w:usb2="00000009" w:usb3="00000000" w:csb0="000001FF" w:csb1="00000000"/>
-  </w:font>
-  <w:font w:name="Wingdings">
-    <w:panose1 w:val="05000000000000000000"/>
-    <w:charset w:val="02"/>
-    <w:family w:val="auto"/>
-    <w:pitch w:val="variable"/>
-    <w:sig w:usb0="00000000" w:usb1="10000000" w:usb2="00000000" w:usb3="00000000" w:csb0="80000000" w:csb1="00000000"/>
-  </w:font>
-  <w:font w:name="Calibri">
-    <w:panose1 w:val="020F0502020204030204"/>
-    <w:charset w:val="CC"/>
-    <w:family w:val="swiss"/>
-    <w:pitch w:val="variable"/>
-    <w:sig w:usb0="E00002FF" w:usb1="4000ACFF" w:usb2="00000001" w:usb3="00000000" w:csb0="0000019F" w:csb1="00000000"/>
-  </w:font>
-  <w:font w:name="Calibri Light">
-    <w:panose1 w:val="020F0302020204030204"/>
-    <w:charset w:val="CC"/>
-    <w:family w:val="swiss"/>
-    <w:pitch w:val="variable"/>
-    <w:sig w:usb0="A00002EF" w:usb1="4000207B" w:usb2="00000000" w:usb3="00000000" w:csb0="0000019F" w:csb1="00000000"/>
-  </w:font>
-  <w:font w:name="Segoe UI">
-    <w:panose1 w:val="020B0502040204020203"/>
-    <w:charset w:val="CC"/>
-    <w:family w:val="swiss"/>
-    <w:pitch w:val="variable"/>
-    <w:sig w:usb0="E4002EFF" w:usb1="C000E47F" w:usb2="00000009" w:usb3="00000000" w:csb0="000001FF" w:csb1="00000000"/>
-  </w:font>
-  <w:font w:name="Consolas">
-    <w:panose1 w:val="020B0609020204030204"/>
-    <w:charset w:val="CC"/>
-    <w:family w:val="modern"/>
-    <w:pitch w:val="fixed"/>
-    <w:sig w:usb0="E10002FF" w:usb1="4000FCFF" w:usb2="00000009" w:usb3="00000000" w:csb0="0000019F" w:csb1="00000000"/>
-  </w:font>
-  <w:font w:name="Leelawadee">
-    <w:panose1 w:val="020B0502040204020203"/>
-    <w:charset w:val="00"/>
-    <w:family w:val="swiss"/>
-    <w:pitch w:val="variable"/>
-    <w:sig w:usb0="01000003" w:usb1="00000000" w:usb2="00000000" w:usb3="00000000" w:csb0="00010001" w:csb1="00000000"/>
-  </w:font>
-  <w:font w:name="Cambria Math">
-    <w:panose1 w:val="02040503050406030204"/>
-    <w:charset w:val="CC"/>
-    <w:family w:val="roman"/>
-    <w:pitch w:val="variable"/>
-    <w:sig w:usb0="E00002FF" w:usb1="420024FF" w:usb2="00000000" w:usb3="00000000" w:csb0="0000019F" w:csb1="00000000"/>
-  </w:font>
-</w:fonts>
-</file>
-
-<file path=word/glossary/settings.xml><?xml version="1.0" encoding="utf-8"?>
-<w:settings xmlns:mc="http://schemas.openxmlformats.org/markup-compatibility/2006" xmlns:o="urn:schemas-microsoft-com:office:office" xmlns:r="http://schemas.openxmlformats.org/officeDocument/2006/relationships" xmlns:m="http://schemas.openxmlformats.org/officeDocument/2006/math" xmlns:v="urn:schemas-microsoft-com:vml" xmlns:w10="urn:schemas-microsoft-com:office:word" xmlns:w="http://schemas.openxmlformats.org/wordprocessingml/2006/main" xmlns:w14="http://schemas.microsoft.com/office/word/2010/wordml" xmlns:w15="http://schemas.microsoft.com/office/word/2012/wordml" xmlns:w16se="http://schemas.microsoft.com/office/word/2015/wordml/symex" xmlns:sl="http://schemas.openxmlformats.org/schemaLibrary/2006/main" mc:Ignorable="w14 w15 w16se">
-  <w:view w:val="normal"/>
-  <w:defaultTabStop w:val="708"/>
-  <w:characterSpacingControl w:val="doNotCompress"/>
-  <w:compat>
-    <w:useFELayout/>
-    <w:compatSetting w:name="compatibilityMode" w:uri="http://schemas.microsoft.com/office/word" w:val="15"/>
-    <w:compatSetting w:name="overrideTableStyleFontSizeAndJustification" w:uri="http://schemas.microsoft.com/office/word" w:val="1"/>
-    <w:compatSetting w:name="enableOpenTypeFeatures" w:uri="http://schemas.microsoft.com/office/word" w:val="1"/>
-    <w:compatSetting w:name="doNotFlipMirrorIndents" w:uri="http://schemas.microsoft.com/office/word" w:val="1"/>
-    <w:compatSetting w:name="differentiateMultirowTableHeaders" w:uri="http://schemas.microsoft.com/office/word" w:val="1"/>
-  </w:compat>
-  <w:rsids>
-    <w:rsidRoot w:val="00C83522"/>
-    <w:rsid w:val="00701276"/>
-    <w:rsid w:val="00C83522"/>
-  </w:rsids>
-  <m:mathPr>
-    <m:mathFont m:val="Cambria Math"/>
-    <m:brkBin m:val="before"/>
-    <m:brkBinSub m:val="--"/>
-    <m:smallFrac m:val="0"/>
-    <m:dispDef/>
-    <m:lMargin m:val="0"/>
-    <m:rMargin m:val="0"/>
-    <m:defJc m:val="centerGroup"/>
-    <m:wrapIndent m:val="1440"/>
-    <m:intLim m:val="subSup"/>
-    <m:naryLim m:val="undOvr"/>
-  </m:mathPr>
-  <w:themeFontLang w:val="ru-RU"/>
-  <w:clrSchemeMapping w:bg1="light1" w:t1="dark1" w:bg2="light2" w:t2="dark2" w:accent1="accent1" w:accent2="accent2" w:accent3="accent3" w:accent4="accent4" w:accent5="accent5" w:accent6="accent6" w:hyperlink="hyperlink" w:followedHyperlink="followedHyperlink"/>
-  <w:decimalSymbol w:val=","/>
-  <w:listSeparator w:val=";"/>
-  <w15:chartTrackingRefBased/>
-</w:settings>
-</file>
-
-<file path=word/glossary/styles.xml><?xml version="1.0" encoding="utf-8"?>
-<w:styles xmlns:mc="http://schemas.openxmlformats.org/markup-compatibility/2006" xmlns:r="http://schemas.openxmlformats.org/officeDocument/2006/relationships" xmlns:w="http://schemas.openxmlformats.org/wordprocessingml/2006/main" xmlns:w14="http://schemas.microsoft.com/office/word/2010/wordml" xmlns:w15="http://schemas.microsoft.com/office/word/2012/wordml" xmlns:w16se="http://schemas.microsoft.com/office/word/2015/wordml/symex" mc:Ignorable="w14 w15 w16se">
-  <w:docDefaults>
-    <w:rPrDefault>
-      <w:rPr>
-        <w:rFonts w:asciiTheme="minorHAnsi" w:eastAsiaTheme="minorEastAsia" w:hAnsiTheme="minorHAnsi" w:cstheme="minorBidi"/>
-        <w:sz w:val="22"/>
-        <w:szCs w:val="22"/>
-        <w:lang w:val="ru-RU" w:eastAsia="ru-RU" w:bidi="ar-SA"/>
-      </w:rPr>
-    </w:rPrDefault>
-    <w:pPrDefault>
-      <w:pPr>
-        <w:spacing w:after="160" w:line="259" w:lineRule="auto"/>
-      </w:pPr>
-    </w:pPrDefault>
-  </w:docDefaults>
-  <w:latentStyles w:defLockedState="0" w:defUIPriority="99" w:defSemiHidden="0" w:defUnhideWhenUsed="0" w:defQFormat="0" w:count="371">
-    <w:lsdException w:name="Normal" w:uiPriority="0" w:qFormat="1"/>
-    <w:lsdException w:name="heading 1" w:uiPriority="9" w:qFormat="1"/>
-    <w:lsdException w:name="heading 2" w:semiHidden="1" w:uiPriority="9" w:unhideWhenUsed="1" w:qFormat="1"/>
-    <w:lsdException w:name="heading 3" w:semiHidden="1" w:uiPriority="9" w:unhideWhenUsed="1" w:qFormat="1"/>
-    <w:lsdException w:name="heading 4" w:semiHidden="1" w:uiPriority="9" w:unhideWhenUsed="1" w:qFormat="1"/>
-    <w:lsdException w:name="heading 5" w:semiHidden="1" w:uiPriority="9" w:unhideWhenUsed="1" w:qFormat="1"/>
-    <w:lsdException w:name="heading 6" w:semiHidden="1" w:uiPriority="9" w:unhideWhenUsed="1" w:qFormat="1"/>
-    <w:lsdException w:name="heading 7" w:semiHidden="1" w:uiPriority="9" w:unhideWhenUsed="1" w:qFormat="1"/>
-    <w:lsdException w:name="heading 8" w:semiHidden="1" w:uiPriority="9" w:unhideWhenUsed="1" w:qFormat="1"/>
-    <w:lsdException w:name="heading 9" w:semiHidden="1" w:uiPriority="9" w:unhideWhenUsed="1" w:qFormat="1"/>
-    <w:lsdException w:name="index 1" w:semiHidden="1" w:unhideWhenUsed="1"/>
-    <w:lsdException w:name="index 2" w:semiHidden="1" w:unhideWhenUsed="1"/>
-    <w:lsdException w:name="index 3" w:semiHidden="1" w:unhideWhenUsed="1"/>
-    <w:lsdException w:name="index 4" w:semiHidden="1" w:unhideWhenUsed="1"/>
-    <w:lsdException w:name="index 5" w:semiHidden="1" w:unhideWhenUsed="1"/>
-    <w:lsdException w:name="index 6" w:semiHidden="1" w:unhideWhenUsed="1"/>
-    <w:lsdException w:name="index 7" w:semiHidden="1" w:unhideWhenUsed="1"/>
-    <w:lsdException w:name="index 8" w:semiHidden="1" w:unhideWhenUsed="1"/>
-    <w:lsdException w:name="index 9" w:semiHidden="1" w:unhideWhenUsed="1"/>
-    <w:lsdException w:name="toc 1" w:semiHidden="1" w:uiPriority="39" w:unhideWhenUsed="1"/>
-    <w:lsdException w:name="toc 2" w:semiHidden="1" w:uiPriority="39" w:unhideWhenUsed="1"/>
-    <w:lsdException w:name="toc 3" w:semiHidden="1" w:uiPriority="39" w:unhideWhenUsed="1"/>
-    <w:lsdException w:name="toc 4" w:semiHidden="1" w:uiPriority="39" w:unhideWhenUsed="1"/>
-    <w:lsdException w:name="toc 5" w:semiHidden="1" w:uiPriority="39" w:unhideWhenUsed="1"/>
-    <w:lsdException w:name="toc 6" w:semiHidden="1" w:uiPriority="39" w:unhideWhenUsed="1"/>
-    <w:lsdException w:name="toc 7" w:semiHidden="1" w:uiPriority="39" w:unhideWhenUsed="1"/>
-    <w:lsdException w:name="toc 8" w:semiHidden="1" w:uiPriority="39" w:unhideWhenUsed="1"/>
-    <w:lsdException w:name="toc 9" w:semiHidden="1" w:uiPriority="39" w:unhideWhenUsed="1"/>
-    <w:lsdException w:name="Normal Indent" w:semiHidden="1" w:unhideWhenUsed="1"/>
-    <w:lsdException w:name="footnote text" w:semiHidden="1" w:unhideWhenUsed="1"/>
-    <w:lsdException w:name="annotation text" w:semiHidden="1" w:unhideWhenUsed="1"/>
-    <w:lsdException w:name="header" w:semiHidden="1" w:unhideWhenUsed="1"/>
-    <w:lsdException w:name="footer" w:semiHidden="1" w:unhideWhenUsed="1"/>
-    <w:lsdException w:name="index heading" w:semiHidden="1" w:unhideWhenUsed="1"/>
-    <w:lsdException w:name="caption" w:semiHidden="1" w:uiPriority="35" w:unhideWhenUsed="1" w:qFormat="1"/>
-    <w:lsdException w:name="table of figures" w:semiHidden="1" w:unhideWhenUsed="1"/>
-    <w:lsdException w:name="envelope address" w:semiHidden="1" w:unhideWhenUsed="1"/>
-    <w:lsdException w:name="envelope return" w:semiHidden="1" w:unhideWhenUsed="1"/>
-    <w:lsdException w:name="footnote reference" w:semiHidden="1" w:unhideWhenUsed="1"/>
-    <w:lsdException w:name="annotation reference" w:semiHidden="1" w:unhideWhenUsed="1"/>
-    <w:lsdException w:name="line number" w:semiHidden="1" w:unhideWhenUsed="1"/>
-    <w:lsdException w:name="page number" w:semiHidden="1" w:unhideWhenUsed="1"/>
-    <w:lsdException w:name="endnote reference" w:semiHidden="1" w:unhideWhenUsed="1"/>
-    <w:lsdException w:name="endnote text" w:semiHidden="1" w:unhideWhenUsed="1"/>
-    <w:lsdException w:name="table of authorities" w:semiHidden="1" w:unhideWhenUsed="1"/>
-    <w:lsdException w:name="macro" w:semiHidden="1" w:unhideWhenUsed="1"/>
-    <w:lsdException w:name="toa heading" w:semiHidden="1" w:unhideWhenUsed="1"/>
-    <w:lsdException w:name="List" w:semiHidden="1" w:unhideWhenUsed="1"/>
-    <w:lsdException w:name="List Bullet" w:semiHidden="1" w:unhideWhenUsed="1"/>
-    <w:lsdException w:name="List Number" w:semiHidden="1" w:unhideWhenUsed="1"/>
-    <w:lsdException w:name="List 2" w:semiHidden="1" w:unhideWhenUsed="1"/>
-    <w:lsdException w:name="List 3" w:semiHidden="1" w:unhideWhenUsed="1"/>
-    <w:lsdException w:name="List 4" w:semiHidden="1" w:unhideWhenUsed="1"/>
-    <w:lsdException w:name="List 5" w:semiHidden="1" w:unhideWhenUsed="1"/>
-    <w:lsdException w:name="List Bullet 2" w:semiHidden="1" w:unhideWhenUsed="1"/>
-    <w:lsdException w:name="List Bullet 3" w:semiHidden="1" w:unhideWhenUsed="1"/>
-    <w:lsdException w:name="List Bullet 4" w:semiHidden="1" w:unhideWhenUsed="1"/>
-    <w:lsdException w:name="List Bullet 5" w:semiHidden="1" w:unhideWhenUsed="1"/>
-    <w:lsdException w:name="List Number 2" w:semiHidden="1" w:unhideWhenUsed="1"/>
-    <w:lsdException w:name="List Number 3" w:semiHidden="1" w:unhideWhenUsed="1"/>
-    <w:lsdException w:name="List Number 4" w:semiHidden="1" w:unhideWhenUsed="1"/>
-    <w:lsdException w:name="List Number 5" w:semiHidden="1" w:unhideWhenUsed="1"/>
-    <w:lsdException w:name="Title" w:uiPriority="10" w:qFormat="1"/>
-    <w:lsdException w:name="Closing" w:semiHidden="1" w:unhideWhenUsed="1"/>
-    <w:lsdException w:name="Signature" w:semiHidden="1" w:unhideWhenUsed="1"/>
-    <w:lsdException w:name="Default Paragraph Font" w:semiHidden="1" w:uiPriority="1" w:unhideWhenUsed="1"/>
-    <w:lsdException w:name="Body Text" w:semiHidden="1" w:unhideWhenUsed="1"/>
-    <w:lsdException w:name="Body Text Indent" w:semiHidden="1" w:unhideWhenUsed="1"/>
-    <w:lsdException w:name="List Continue" w:semiHidden="1" w:unhideWhenUsed="1"/>
-    <w:lsdException w:name="List Continue 2" w:semiHidden="1" w:unhideWhenUsed="1"/>
-    <w:lsdException w:name="List Continue 3" w:semiHidden="1" w:unhideWhenUsed="1"/>
-    <w:lsdException w:name="List Continue 4" w:semiHidden="1" w:unhideWhenUsed="1"/>
-    <w:lsdException w:name="List Continue 5" w:semiHidden="1" w:unhideWhenUsed="1"/>
-    <w:lsdException w:name="Message Header" w:semiHidden="1" w:unhideWhenUsed="1"/>
-    <w:lsdException w:name="Subtitle" w:uiPriority="11" w:qFormat="1"/>
-    <w:lsdException w:name="Salutation" w:semiHidden="1" w:unhideWhenUsed="1"/>
-    <w:lsdException w:name="Date" w:semiHidden="1" w:unhideWhenUsed="1"/>
-    <w:lsdException w:name="Body Text First Indent" w:semiHidden="1" w:unhideWhenUsed="1"/>
-    <w:lsdException w:name="Body Text First Indent 2" w:semiHidden="1" w:unhideWhenUsed="1"/>
-    <w:lsdException w:name="Note Heading" w:semiHidden="1" w:unhideWhenUsed="1"/>
-    <w:lsdException w:name="Body Text 2" w:semiHidden="1" w:unhideWhenUsed="1"/>
-    <w:lsdException w:name="Body Text 3" w:semiHidden="1" w:unhideWhenUsed="1"/>
-    <w:lsdException w:name="Body Text Indent 2" w:semiHidden="1" w:unhideWhenUsed="1"/>
-    <w:lsdException w:name="Body Text Indent 3" w:semiHidden="1" w:unhideWhenUsed="1"/>
-    <w:lsdException w:name="Block Text" w:semiHidden="1" w:unhideWhenUsed="1"/>
-    <w:lsdException w:name="Hyperlink" w:semiHidden="1" w:unhideWhenUsed="1"/>
-    <w:lsdException w:name="FollowedHyperlink" w:semiHidden="1" w:unhideWhenUsed="1"/>
-    <w:lsdException w:name="Strong" w:uiPriority="22" w:qFormat="1"/>
-    <w:lsdException w:name="Emphasis" w:uiPriority="20" w:qFormat="1"/>
-    <w:lsdException w:name="Document Map" w:semiHidden="1" w:unhideWhenUsed="1"/>
-    <w:lsdException w:name="Plain Text" w:semiHidden="1" w:unhideWhenUsed="1"/>
-    <w:lsdException w:name="E-mail Signature" w:semiHidden="1" w:unhideWhenUsed="1"/>
-    <w:lsdException w:name="HTML Top of Form" w:semiHidden="1" w:unhideWhenUsed="1"/>
-    <w:lsdException w:name="HTML Bottom of Form" w:semiHidden="1" w:unhideWhenUsed="1"/>
-    <w:lsdException w:name="Normal (Web)" w:semiHidden="1" w:unhideWhenUsed="1"/>
-    <w:lsdException w:name="HTML Acronym" w:semiHidden="1" w:unhideWhenUsed="1"/>
-    <w:lsdException w:name="HTML Address" w:semiHidden="1" w:unhideWhenUsed="1"/>
-    <w:lsdException w:name="HTML Cite" w:semiHidden="1" w:unhideWhenUsed="1"/>
-    <w:lsdException w:name="HTML Code" w:semiHidden="1" w:unhideWhenUsed="1"/>
-    <w:lsdException w:name="HTML Definition" w:semiHidden="1" w:unhideWhenUsed="1"/>
-    <w:lsdException w:name="HTML Keyboard" w:semiHidden="1" w:unhideWhenUsed="1"/>
-    <w:lsdException w:name="HTML Preformatted" w:semiHidden="1" w:unhideWhenUsed="1"/>
-    <w:lsdException w:name="HTML Sample" w:semiHidden="1" w:unhideWhenUsed="1"/>
-    <w:lsdException w:name="HTML Typewriter" w:semiHidden="1" w:unhideWhenUsed="1"/>
-    <w:lsdException w:name="HTML Variable" w:semiHidden="1" w:unhideWhenUsed="1"/>
-    <w:lsdException w:name="Normal Table" w:semiHidden="1" w:unhideWhenUsed="1"/>
-    <w:lsdException w:name="annotation subject" w:semiHidden="1" w:unhideWhenUsed="1"/>
-    <w:lsdException w:name="No List" w:semiHidden="1" w:unhideWhenUsed="1"/>
-    <w:lsdException w:name="Outline List 1" w:semiHidden="1" w:unhideWhenUsed="1"/>
-    <w:lsdException w:name="Outline List 2" w:semiHidden="1" w:unhideWhenUsed="1"/>
-    <w:lsdException w:name="Outline List 3" w:semiHidden="1" w:unhideWhenUsed="1"/>
-    <w:lsdException w:name="Table Simple 1" w:semiHidden="1" w:unhideWhenUsed="1"/>
-    <w:lsdException w:name="Table Simple 2" w:semiHidden="1" w:unhideWhenUsed="1"/>
-    <w:lsdException w:name="Table Simple 3" w:semiHidden="1" w:unhideWhenUsed="1"/>
-    <w:lsdException w:name="Table Classic 1" w:semiHidden="1" w:unhideWhenUsed="1"/>
-    <w:lsdException w:name="Table Classic 2" w:semiHidden="1" w:unhideWhenUsed="1"/>
-    <w:lsdException w:name="Table Classic 3" w:semiHidden="1" w:unhideWhenUsed="1"/>
-    <w:lsdException w:name="Table Classic 4" w:semiHidden="1" w:unhideWhenUsed="1"/>
-    <w:lsdException w:name="Table Colorful 1" w:semiHidden="1" w:unhideWhenUsed="1"/>
-    <w:lsdException w:name="Table Colorful 2" w:semiHidden="1" w:unhideWhenUsed="1"/>
-    <w:lsdException w:name="Table Colorful 3" w:semiHidden="1" w:unhideWhenUsed="1"/>
-    <w:lsdException w:name="Table Columns 1" w:semiHidden="1" w:unhideWhenUsed="1"/>
-    <w:lsdException w:name="Table Columns 2" w:semiHidden="1" w:unhideWhenUsed="1"/>
-    <w:lsdException w:name="Table Columns 3" w:semiHidden="1" w:unhideWhenUsed="1"/>
-    <w:lsdException w:name="Table Columns 4" w:semiHidden="1" w:unhideWhenUsed="1"/>
-    <w:lsdException w:name="Table Columns 5" w:semiHidden="1" w:unhideWhenUsed="1"/>
-    <w:lsdException w:name="Table Grid 1" w:semiHidden="1" w:unhideWhenUsed="1"/>
-    <w:lsdException w:name="Table Grid 2" w:semiHidden="1" w:unhideWhenUsed="1"/>
-    <w:lsdException w:name="Table Grid 3" w:semiHidden="1" w:unhideWhenUsed="1"/>
-    <w:lsdException w:name="Table Grid 4" w:semiHidden="1" w:unhideWhenUsed="1"/>
-    <w:lsdException w:name="Table Grid 5" w:semiHidden="1" w:unhideWhenUsed="1"/>
-    <w:lsdException w:name="Table Grid 6" w:semiHidden="1" w:unhideWhenUsed="1"/>
-    <w:lsdException w:name="Table Grid 7" w:semiHidden="1" w:unhideWhenUsed="1"/>
-    <w:lsdException w:name="Table Grid 8" w:semiHidden="1" w:unhideWhenUsed="1"/>
-    <w:lsdException w:name="Table List 1" w:semiHidden="1" w:unhideWhenUsed="1"/>
-    <w:lsdException w:name="Table List 2" w:semiHidden="1" w:unhideWhenUsed="1"/>
-    <w:lsdException w:name="Table List 3" w:semiHidden="1" w:unhideWhenUsed="1"/>
-    <w:lsdException w:name="Table List 4" w:semiHidden="1" w:unhideWhenUsed="1"/>
-    <w:lsdException w:name="Table List 5" w:semiHidden="1" w:unhideWhenUsed="1"/>
-    <w:lsdException w:name="Table List 6" w:semiHidden="1" w:unhideWhenUsed="1"/>
-    <w:lsdException w:name="Table List 7" w:semiHidden="1" w:unhideWhenUsed="1"/>
-    <w:lsdException w:name="Table List 8" w:semiHidden="1" w:unhideWhenUsed="1"/>
-    <w:lsdException w:name="Table 3D effects 1" w:semiHidden="1" w:unhideWhenUsed="1"/>
-    <w:lsdException w:name="Table 3D effects 2" w:semiHidden="1" w:unhideWhenUsed="1"/>
-    <w:lsdException w:name="Table 3D effects 3" w:semiHidden="1" w:unhideWhenUsed="1"/>
-    <w:lsdException w:name="Table Contemporary" w:semiHidden="1" w:unhideWhenUsed="1"/>
-    <w:lsdException w:name="Table Elegant" w:semiHidden="1" w:unhideWhenUsed="1"/>
-    <w:lsdException w:name="Table Professional" w:semiHidden="1" w:unhideWhenUsed="1"/>
-    <w:lsdException w:name="Table Subtle 1" w:semiHidden="1" w:unhideWhenUsed="1"/>
-    <w:lsdException w:name="Table Subtle 2" w:semiHidden="1" w:unhideWhenUsed="1"/>
-    <w:lsdException w:name="Table Web 1" w:semiHidden="1" w:unhideWhenUsed="1"/>
-    <w:lsdException w:name="Table Web 2" w:semiHidden="1" w:unhideWhenUsed="1"/>
-    <w:lsdException w:name="Table Web 3" w:semiHidden="1" w:unhideWhenUsed="1"/>
-    <w:lsdException w:name="Balloon Text" w:semiHidden="1" w:unhideWhenUsed="1"/>
-    <w:lsdException w:name="Table Grid" w:uiPriority="39"/>
-    <w:lsdException w:name="Table Theme" w:semiHidden="1" w:unhideWhenUsed="1"/>
-    <w:lsdException w:name="Placeholder Text" w:semiHidden="1"/>
-    <w:lsdException w:name="No Spacing" w:uiPriority="1" w:qFormat="1"/>
-    <w:lsdException w:name="Light Shading" w:uiPriority="60"/>
-    <w:lsdException w:name="Light List" w:uiPriority="61"/>
-    <w:lsdException w:name="Light Grid" w:uiPriority="62"/>
-    <w:lsdException w:name="Medium Shading 1" w:uiPriority="63"/>
-    <w:lsdException w:name="Medium Shading 2" w:uiPriority="64"/>
-    <w:lsdException w:name="Medium List 1" w:uiPriority="65"/>
-    <w:lsdException w:name="Medium List 2" w:uiPriority="66"/>
-    <w:lsdException w:name="Medium Grid 1" w:uiPriority="67"/>
-    <w:lsdException w:name="Medium Grid 2" w:uiPriority="68"/>
-    <w:lsdException w:name="Medium Grid 3" w:uiPriority="69"/>
-    <w:lsdException w:name="Dark List" w:uiPriority="70"/>
-    <w:lsdException w:name="Colorful Shading" w:uiPriority="71"/>
-    <w:lsdException w:name="Colorful List" w:uiPriority="72"/>
-    <w:lsdException w:name="Colorful Grid" w:uiPriority="73"/>
-    <w:lsdException w:name="Light Shading Accent 1" w:uiPriority="60"/>
-    <w:lsdException w:name="Light List Accent 1" w:uiPriority="61"/>
-    <w:lsdException w:name="Light Grid Accent 1" w:uiPriority="62"/>
-    <w:lsdException w:name="Medium Shading 1 Accent 1" w:uiPriority="63"/>
-    <w:lsdException w:name="Medium Shading 2 Accent 1" w:uiPriority="64"/>
-    <w:lsdException w:name="Medium List 1 Accent 1" w:uiPriority="65"/>
-    <w:lsdException w:name="Revision" w:semiHidden="1"/>
-    <w:lsdException w:name="List Paragraph" w:uiPriority="34" w:qFormat="1"/>
-    <w:lsdException w:name="Quote" w:uiPriority="29" w:qFormat="1"/>
-    <w:lsdException w:name="Intense Quote" w:uiPriority="30" w:qFormat="1"/>
-    <w:lsdException w:name="Medium List 2 Accent 1" w:uiPriority="66"/>
-    <w:lsdException w:name="Medium Grid 1 Accent 1" w:uiPriority="67"/>
-    <w:lsdException w:name="Medium Grid 2 Accent 1" w:uiPriority="68"/>
-    <w:lsdException w:name="Medium Grid 3 Accent 1" w:uiPriority="69"/>
-    <w:lsdException w:name="Dark List Accent 1" w:uiPriority="70"/>
-    <w:lsdException w:name="Colorful Shading Accent 1" w:uiPriority="71"/>
-    <w:lsdException w:name="Colorful List Accent 1" w:uiPriority="72"/>
-    <w:lsdException w:name="Colorful Grid Accent 1" w:uiPriority="73"/>
-    <w:lsdException w:name="Light Shading Accent 2" w:uiPriority="60"/>
-    <w:lsdException w:name="Light List Accent 2" w:uiPriority="61"/>
-    <w:lsdException w:name="Light Grid Accent 2" w:uiPriority="62"/>
-    <w:lsdException w:name="Medium Shading 1 Accent 2" w:uiPriority="63"/>
-    <w:lsdException w:name="Medium Shading 2 Accent 2" w:uiPriority="64"/>
-    <w:lsdException w:name="Medium List 1 Accent 2" w:uiPriority="65"/>
-    <w:lsdException w:name="Medium List 2 Accent 2" w:uiPriority="66"/>
-    <w:lsdException w:name="Medium Grid 1 Accent 2" w:uiPriority="67"/>
-    <w:lsdException w:name="Medium Grid 2 Accent 2" w:uiPriority="68"/>
-    <w:lsdException w:name="Medium Grid 3 Accent 2" w:uiPriority="69"/>
-    <w:lsdException w:name="Dark List Accent 2" w:uiPriority="70"/>
-    <w:lsdException w:name="Colorful Shading Accent 2" w:uiPriority="71"/>
-    <w:lsdException w:name="Colorful List Accent 2" w:uiPriority="72"/>
-    <w:lsdException w:name="Colorful Grid Accent 2" w:uiPriority="73"/>
-    <w:lsdException w:name="Light Shading Accent 3" w:uiPriority="60"/>
-    <w:lsdException w:name="Light List Accent 3" w:uiPriority="61"/>
-    <w:lsdException w:name="Light Grid Accent 3" w:uiPriority="62"/>
-    <w:lsdException w:name="Medium Shading 1 Accent 3" w:uiPriority="63"/>
-    <w:lsdException w:name="Medium Shading 2 Accent 3" w:uiPriority="64"/>
-    <w:lsdException w:name="Medium List 1 Accent 3" w:uiPriority="65"/>
-    <w:lsdException w:name="Medium List 2 Accent 3" w:uiPriority="66"/>
-    <w:lsdException w:name="Medium Grid 1 Accent 3" w:uiPriority="67"/>
-    <w:lsdException w:name="Medium Grid 2 Accent 3" w:uiPriority="68"/>
-    <w:lsdException w:name="Medium Grid 3 Accent 3" w:uiPriority="69"/>
-    <w:lsdException w:name="Dark List Accent 3" w:uiPriority="70"/>
-    <w:lsdException w:name="Colorful Shading Accent 3" w:uiPriority="71"/>
-    <w:lsdException w:name="Colorful List Accent 3" w:uiPriority="72"/>
-    <w:lsdException w:name="Colorful Grid Accent 3" w:uiPriority="73"/>
-    <w:lsdException w:name="Light Shading Accent 4" w:uiPriority="60"/>
-    <w:lsdException w:name="Light List Accent 4" w:uiPriority="61"/>
-    <w:lsdException w:name="Light Grid Accent 4" w:uiPriority="62"/>
-    <w:lsdException w:name="Medium Shading 1 Accent 4" w:uiPriority="63"/>
-    <w:lsdException w:name="Medium Shading 2 Accent 4" w:uiPriority="64"/>
-    <w:lsdException w:name="Medium List 1 Accent 4" w:uiPriority="65"/>
-    <w:lsdException w:name="Medium List 2 Accent 4" w:uiPriority="66"/>
-    <w:lsdException w:name="Medium Grid 1 Accent 4" w:uiPriority="67"/>
-    <w:lsdException w:name="Medium Grid 2 Accent 4" w:uiPriority="68"/>
-    <w:lsdException w:name="Medium Grid 3 Accent 4" w:uiPriority="69"/>
-    <w:lsdException w:name="Dark List Accent 4" w:uiPriority="70"/>
-    <w:lsdException w:name="Colorful Shading Accent 4" w:uiPriority="71"/>
-    <w:lsdException w:name="Colorful List Accent 4" w:uiPriority="72"/>
-    <w:lsdException w:name="Colorful Grid Accent 4" w:uiPriority="73"/>
-    <w:lsdException w:name="Light Shading Accent 5" w:uiPriority="60"/>
-    <w:lsdException w:name="Light List Accent 5" w:uiPriority="61"/>
-    <w:lsdException w:name="Light Grid Accent 5" w:uiPriority="62"/>
-    <w:lsdException w:name="Medium Shading 1 Accent 5" w:uiPriority="63"/>
-    <w:lsdException w:name="Medium Shading 2 Accent 5" w:uiPriority="64"/>
-    <w:lsdException w:name="Medium List 1 Accent 5" w:uiPriority="65"/>
-    <w:lsdException w:name="Medium List 2 Accent 5" w:uiPriority="66"/>
-    <w:lsdException w:name="Medium Grid 1 Accent 5" w:uiPriority="67"/>
-    <w:lsdException w:name="Medium Grid 2 Accent 5" w:uiPriority="68"/>
-    <w:lsdException w:name="Medium Grid 3 Accent 5" w:uiPriority="69"/>
-    <w:lsdException w:name="Dark List Accent 5" w:uiPriority="70"/>
-    <w:lsdException w:name="Colorful Shading Accent 5" w:uiPriority="71"/>
-    <w:lsdException w:name="Colorful List Accent 5" w:uiPriority="72"/>
-    <w:lsdException w:name="Colorful Grid Accent 5" w:uiPriority="73"/>
-    <w:lsdException w:name="Light Shading Accent 6" w:uiPriority="60"/>
-    <w:lsdException w:name="Light List Accent 6" w:uiPriority="61"/>
-    <w:lsdException w:name="Light Grid Accent 6" w:uiPriority="62"/>
-    <w:lsdException w:name="Medium Shading 1 Accent 6" w:uiPriority="63"/>
-    <w:lsdException w:name="Medium Shading 2 Accent 6" w:uiPriority="64"/>
-    <w:lsdException w:name="Medium List 1 Accent 6" w:uiPriority="65"/>
-    <w:lsdException w:name="Medium List 2 Accent 6" w:uiPriority="66"/>
-    <w:lsdException w:name="Medium Grid 1 Accent 6" w:uiPriority="67"/>
-    <w:lsdException w:name="Medium Grid 2 Accent 6" w:uiPriority="68"/>
-    <w:lsdException w:name="Medium Grid 3 Accent 6" w:uiPriority="69"/>
-    <w:lsdException w:name="Dark List Accent 6" w:uiPriority="70"/>
-    <w:lsdException w:name="Colorful Shading Accent 6" w:uiPriority="71"/>
-    <w:lsdException w:name="Colorful List Accent 6" w:uiPriority="72"/>
-    <w:lsdException w:name="Colorful Grid Accent 6" w:uiPriority="73"/>
-    <w:lsdException w:name="Subtle Emphasis" w:uiPriority="19" w:qFormat="1"/>
-    <w:lsdException w:name="Intense Emphasis" w:uiPriority="21" w:qFormat="1"/>
-    <w:lsdException w:name="Subtle Reference" w:uiPriority="31" w:qFormat="1"/>
-    <w:lsdException w:name="Intense Reference" w:uiPriority="32" w:qFormat="1"/>
-    <w:lsdException w:name="Book Title" w:uiPriority="33" w:qFormat="1"/>
-    <w:lsdException w:name="Bibliography" w:semiHidden="1" w:uiPriority="37" w:unhideWhenUsed="1"/>
-    <w:lsdException w:name="TOC Heading" w:semiHidden="1" w:uiPriority="39" w:unhideWhenUsed="1" w:qFormat="1"/>
-    <w:lsdException w:name="Plain Table 1" w:uiPriority="41"/>
-    <w:lsdException w:name="Plain Table 2" w:uiPriority="42"/>
-    <w:lsdException w:name="Plain Table 3" w:uiPriority="43"/>
-    <w:lsdException w:name="Plain Table 4" w:uiPriority="44"/>
-    <w:lsdException w:name="Plain Table 5" w:uiPriority="45"/>
-    <w:lsdException w:name="Grid Table Light" w:uiPriority="40"/>
-    <w:lsdException w:name="Grid Table 1 Light" w:uiPriority="46"/>
-    <w:lsdException w:name="Grid Table 2" w:uiPriority="47"/>
-    <w:lsdException w:name="Grid Table 3" w:uiPriority="48"/>
-    <w:lsdException w:name="Grid Table 4" w:uiPriority="49"/>
-    <w:lsdException w:name="Grid Table 5 Dark" w:uiPriority="50"/>
-    <w:lsdException w:name="Grid Table 6 Colorful" w:uiPriority="51"/>
-    <w:lsdException w:name="Grid Table 7 Colorful" w:uiPriority="52"/>
-    <w:lsdException w:name="Grid Table 1 Light Accent 1" w:uiPriority="46"/>
-    <w:lsdException w:name="Grid Table 2 Accent 1" w:uiPriority="47"/>
-    <w:lsdException w:name="Grid Table 3 Accent 1" w:uiPriority="48"/>
-    <w:lsdException w:name="Grid Table 4 Accent 1" w:uiPriority="49"/>
-    <w:lsdException w:name="Grid Table 5 Dark Accent 1" w:uiPriority="50"/>
-    <w:lsdException w:name="Grid Table 6 Colorful Accent 1" w:uiPriority="51"/>
-    <w:lsdException w:name="Grid Table 7 Colorful Accent 1" w:uiPriority="52"/>
-    <w:lsdException w:name="Grid Table 1 Light Accent 2" w:uiPriority="46"/>
-    <w:lsdException w:name="Grid Table 2 Accent 2" w:uiPriority="47"/>
-    <w:lsdException w:name="Grid Table 3 Accent 2" w:uiPriority="48"/>
-    <w:lsdException w:name="Grid Table 4 Accent 2" w:uiPriority="49"/>
-    <w:lsdException w:name="Grid Table 5 Dark Accent 2" w:uiPriority="50"/>
-    <w:lsdException w:name="Grid Table 6 Colorful Accent 2" w:uiPriority="51"/>
-    <w:lsdException w:name="Grid Table 7 Colorful Accent 2" w:uiPriority="52"/>
-    <w:lsdException w:name="Grid Table 1 Light Accent 3" w:uiPriority="46"/>
-    <w:lsdException w:name="Grid Table 2 Accent 3" w:uiPriority="47"/>
-    <w:lsdException w:name="Grid Table 3 Accent 3" w:uiPriority="48"/>
-    <w:lsdException w:name="Grid Table 4 Accent 3" w:uiPriority="49"/>
-    <w:lsdException w:name="Grid Table 5 Dark Accent 3" w:uiPriority="50"/>
-    <w:lsdException w:name="Grid Table 6 Colorful Accent 3" w:uiPriority="51"/>
-    <w:lsdException w:name="Grid Table 7 Colorful Accent 3" w:uiPriority="52"/>
-    <w:lsdException w:name="Grid Table 1 Light Accent 4" w:uiPriority="46"/>
-    <w:lsdException w:name="Grid Table 2 Accent 4" w:uiPriority="47"/>
-    <w:lsdException w:name="Grid Table 3 Accent 4" w:uiPriority="48"/>
-    <w:lsdException w:name="Grid Table 4 Accent 4" w:uiPriority="49"/>
-    <w:lsdException w:name="Grid Table 5 Dark Accent 4" w:uiPriority="50"/>
-    <w:lsdException w:name="Grid Table 6 Colorful Accent 4" w:uiPriority="51"/>
-    <w:lsdException w:name="Grid Table 7 Colorful Accent 4" w:uiPriority="52"/>
-    <w:lsdException w:name="Grid Table 1 Light Accent 5" w:uiPriority="46"/>
-    <w:lsdException w:name="Grid Table 2 Accent 5" w:uiPriority="47"/>
-    <w:lsdException w:name="Grid Table 3 Accent 5" w:uiPriority="48"/>
-    <w:lsdException w:name="Grid Table 4 Accent 5" w:uiPriority="49"/>
-    <w:lsdException w:name="Grid Table 5 Dark Accent 5" w:uiPriority="50"/>
-    <w:lsdException w:name="Grid Table 6 Colorful Accent 5" w:uiPriority="51"/>
-    <w:lsdException w:name="Grid Table 7 Colorful Accent 5" w:uiPriority="52"/>
-    <w:lsdException w:name="Grid Table 1 Light Accent 6" w:uiPriority="46"/>
-    <w:lsdException w:name="Grid Table 2 Accent 6" w:uiPriority="47"/>
-    <w:lsdException w:name="Grid Table 3 Accent 6" w:uiPriority="48"/>
-    <w:lsdException w:name="Grid Table 4 Accent 6" w:uiPriority="49"/>
-    <w:lsdException w:name="Grid Table 5 Dark Accent 6" w:uiPriority="50"/>
-    <w:lsdException w:name="Grid Table 6 Colorful Accent 6" w:uiPriority="51"/>
-    <w:lsdException w:name="Grid Table 7 Colorful Accent 6" w:uiPriority="52"/>
-    <w:lsdException w:name="List Table 1 Light" w:uiPriority="46"/>
-    <w:lsdException w:name="List Table 2" w:uiPriority="47"/>
-    <w:lsdException w:name="List Table 3" w:uiPriority="48"/>
-    <w:lsdException w:name="List Table 4" w:uiPriority="49"/>
-    <w:lsdException w:name="List Table 5 Dark" w:uiPriority="50"/>
-    <w:lsdException w:name="List Table 6 Colorful" w:uiPriority="51"/>
-    <w:lsdException w:name="List Table 7 Colorful" w:uiPriority="52"/>
-    <w:lsdException w:name="List Table 1 Light Accent 1" w:uiPriority="46"/>
-    <w:lsdException w:name="List Table 2 Accent 1" w:uiPriority="47"/>
-    <w:lsdException w:name="List Table 3 Accent 1" w:uiPriority="48"/>
-    <w:lsdException w:name="List Table 4 Accent 1" w:uiPriority="49"/>
-    <w:lsdException w:name="List Table 5 Dark Accent 1" w:uiPriority="50"/>
-    <w:lsdException w:name="List Table 6 Colorful Accent 1" w:uiPriority="51"/>
-    <w:lsdException w:name="List Table 7 Colorful Accent 1" w:uiPriority="52"/>
-    <w:lsdException w:name="List Table 1 Light Accent 2" w:uiPriority="46"/>
-    <w:lsdException w:name="List Table 2 Accent 2" w:uiPriority="47"/>
-    <w:lsdException w:name="List Table 3 Accent 2" w:uiPriority="48"/>
-    <w:lsdException w:name="List Table 4 Accent 2" w:uiPriority="49"/>
-    <w:lsdException w:name="List Table 5 Dark Accent 2" w:uiPriority="50"/>
-    <w:lsdException w:name="List Table 6 Colorful Accent 2" w:uiPriority="51"/>
-    <w:lsdException w:name="List Table 7 Colorful Accent 2" w:uiPriority="52"/>
-    <w:lsdException w:name="List Table 1 Light Accent 3" w:uiPriority="46"/>
-    <w:lsdException w:name="List Table 2 Accent 3" w:uiPriority="47"/>
-    <w:lsdException w:name="List Table 3 Accent 3" w:uiPriority="48"/>
-    <w:lsdException w:name="List Table 4 Accent 3" w:uiPriority="49"/>
-    <w:lsdException w:name="List Table 5 Dark Accent 3" w:uiPriority="50"/>
-    <w:lsdException w:name="List Table 6 Colorful Accent 3" w:uiPriority="51"/>
-    <w:lsdException w:name="List Table 7 Colorful Accent 3" w:uiPriority="52"/>
-    <w:lsdException w:name="List Table 1 Light Accent 4" w:uiPriority="46"/>
-    <w:lsdException w:name="List Table 2 Accent 4" w:uiPriority="47"/>
-    <w:lsdException w:name="List Table 3 Accent 4" w:uiPriority="48"/>
-    <w:lsdException w:name="List Table 4 Accent 4" w:uiPriority="49"/>
-    <w:lsdException w:name="List Table 5 Dark Accent 4" w:uiPriority="50"/>
-    <w:lsdException w:name="List Table 6 Colorful Accent 4" w:uiPriority="51"/>
-    <w:lsdException w:name="List Table 7 Colorful Accent 4" w:uiPriority="52"/>
-    <w:lsdException w:name="List Table 1 Light Accent 5" w:uiPriority="46"/>
-    <w:lsdException w:name="List Table 2 Accent 5" w:uiPriority="47"/>
-    <w:lsdException w:name="List Table 3 Accent 5" w:uiPriority="48"/>
-    <w:lsdException w:name="List Table 4 Accent 5" w:uiPriority="49"/>
-    <w:lsdException w:name="List Table 5 Dark Accent 5" w:uiPriority="50"/>
-    <w:lsdException w:name="List Table 6 Colorful Accent 5" w:uiPriority="51"/>
-    <w:lsdException w:name="List Table 7 Colorful Accent 5" w:uiPriority="52"/>
-    <w:lsdException w:name="List Table 1 Light Accent 6" w:uiPriority="46"/>
-    <w:lsdException w:name="List Table 2 Accent 6" w:uiPriority="47"/>
-    <w:lsdException w:name="List Table 3 Accent 6" w:uiPriority="48"/>
-    <w:lsdException w:name="List Table 4 Accent 6" w:uiPriority="49"/>
-    <w:lsdException w:name="List Table 5 Dark Accent 6" w:uiPriority="50"/>
-    <w:lsdException w:name="List Table 6 Colorful Accent 6" w:uiPriority="51"/>
-    <w:lsdException w:name="List Table 7 Colorful Accent 6" w:uiPriority="52"/>
-  </w:latentStyles>
-  <w:style w:type="paragraph" w:default="1" w:styleId="a">
-    <w:name w:val="Normal"/>
-    <w:qFormat/>
-  </w:style>
-  <w:style w:type="character" w:default="1" w:styleId="a0">
-    <w:name w:val="Default Paragraph Font"/>
-    <w:uiPriority w:val="1"/>
-    <w:semiHidden/>
-    <w:unhideWhenUsed/>
-  </w:style>
-  <w:style w:type="table" w:default="1" w:styleId="a1">
-    <w:name w:val="Normal Table"/>
-    <w:uiPriority w:val="99"/>
-    <w:semiHidden/>
-    <w:unhideWhenUsed/>
-    <w:tblPr>
-      <w:tblInd w:w="0" w:type="dxa"/>
-      <w:tblCellMar>
-        <w:top w:w="0" w:type="dxa"/>
-        <w:left w:w="108" w:type="dxa"/>
-        <w:bottom w:w="0" w:type="dxa"/>
-        <w:right w:w="108" w:type="dxa"/>
-      </w:tblCellMar>
-    </w:tblPr>
-  </w:style>
-  <w:style w:type="numbering" w:default="1" w:styleId="a2">
-    <w:name w:val="No List"/>
-    <w:uiPriority w:val="99"/>
-    <w:semiHidden/>
-    <w:unhideWhenUsed/>
-  </w:style>
-  <w:style w:type="character" w:styleId="a3">
-    <w:name w:val="Placeholder Text"/>
-    <w:basedOn w:val="a0"/>
-    <w:uiPriority w:val="99"/>
-    <w:semiHidden/>
-    <w:rsid w:val="00C83522"/>
-    <w:rPr>
-      <w:color w:val="808080"/>
-    </w:rPr>
-  </w:style>
-</w:styles>
-</file>
-
-<file path=word/glossary/webSettings.xml><?xml version="1.0" encoding="utf-8"?>
-<w:webSettings xmlns:mc="http://schemas.openxmlformats.org/markup-compatibility/2006" xmlns:r="http://schemas.openxmlformats.org/officeDocument/2006/relationships" xmlns:w="http://schemas.openxmlformats.org/wordprocessingml/2006/main" xmlns:w14="http://schemas.microsoft.com/office/word/2010/wordml" xmlns:w15="http://schemas.microsoft.com/office/word/2012/wordml" xmlns:w16se="http://schemas.microsoft.com/office/word/2015/wordml/symex" mc:Ignorable="w14 w15 w16se">
-  <w:optimizeForBrowser/>
-  <w:allowPNG/>
-</w:webSettings>
-</file>
-
 <file path=word/theme/theme1.xml><?xml version="1.0" encoding="utf-8"?>
 <a:theme xmlns:a="http://schemas.openxmlformats.org/drawingml/2006/main" name="Тема Office">
   <a:themeElements>
@@ -27931,7 +27445,7 @@
 </file>
 
 <file path=customXml/itemProps1.xml><?xml version="1.0" encoding="utf-8"?>
-<ds:datastoreItem xmlns:ds="http://schemas.openxmlformats.org/officeDocument/2006/customXml" ds:itemID="{BB34C87F-511A-48BB-8E0D-486693A43DE9}">
+<ds:datastoreItem xmlns:ds="http://schemas.openxmlformats.org/officeDocument/2006/customXml" ds:itemID="{4C1B3608-5E8C-4C91-9067-1CB1AAB1843F}">
   <ds:schemaRefs>
     <ds:schemaRef ds:uri="http://schemas.openxmlformats.org/officeDocument/2006/bibliography"/>
   </ds:schemaRefs>

</xml_diff>